<commit_message>
updaterad projektplan och gantt-scheman
</commit_message>
<xml_diff>
--- a/Documents/ProjectC4_ProjectPlan.docx
+++ b/Documents/ProjectC4_ProjectPlan.docx
@@ -11,6 +11,8 @@
           <w:szCs w:val="144"/>
         </w:rPr>
       </w:pPr>
+      <w:bookmarkStart w:id="0" w:name="_GoBack"/>
+      <w:bookmarkEnd w:id="0"/>
       <w:r>
         <w:rPr>
           <w:rFonts w:ascii="Avenir Light" w:hAnsi="Avenir Light"/>
@@ -35,8 +37,8 @@
           <w:szCs w:val="40"/>
         </w:rPr>
       </w:pPr>
-      <w:bookmarkStart w:id="0" w:name="_Toc288136461"/>
-      <w:bookmarkStart w:id="1" w:name="_Toc414309314"/>
+      <w:bookmarkStart w:id="1" w:name="_Toc288136461"/>
+      <w:bookmarkStart w:id="2" w:name="_Toc414309314"/>
       <w:r>
         <w:rPr>
           <w:rFonts w:asciiTheme="majorHAnsi" w:hAnsiTheme="majorHAnsi"/>
@@ -45,8 +47,8 @@
         </w:rPr>
         <w:t>Projektplan</w:t>
       </w:r>
-      <w:bookmarkEnd w:id="0"/>
       <w:bookmarkEnd w:id="1"/>
+      <w:bookmarkEnd w:id="2"/>
     </w:p>
     <w:p/>
     <w:p/>
@@ -81,7 +83,7 @@
           <w:lang w:eastAsia="sv-SE"/>
         </w:rPr>
         <w:drawing>
-          <wp:anchor distT="0" distB="0" distL="114300" distR="114300" simplePos="0" relativeHeight="251658240" behindDoc="0" locked="0" layoutInCell="1" allowOverlap="1" wp14:anchorId="7A888C79" wp14:editId="4A05D0ED">
+          <wp:anchor distT="0" distB="0" distL="114300" distR="114300" simplePos="0" relativeHeight="251656704" behindDoc="0" locked="0" layoutInCell="1" allowOverlap="1" wp14:anchorId="7A888C79" wp14:editId="4A05D0ED">
             <wp:simplePos x="0" y="0"/>
             <wp:positionH relativeFrom="column">
               <wp:posOffset>3886200</wp:posOffset>
@@ -1301,14 +1303,14 @@
       <w:pPr>
         <w:pStyle w:val="Rubrik1"/>
       </w:pPr>
-      <w:bookmarkStart w:id="2" w:name="_Toc288136463"/>
-      <w:bookmarkStart w:id="3" w:name="_Toc414624363"/>
+      <w:bookmarkStart w:id="3" w:name="_Toc288136463"/>
+      <w:bookmarkStart w:id="4" w:name="_Toc414624363"/>
       <w:r>
         <w:lastRenderedPageBreak/>
         <w:t>Revisionshistorik</w:t>
       </w:r>
-      <w:bookmarkEnd w:id="2"/>
       <w:bookmarkEnd w:id="3"/>
+      <w:bookmarkEnd w:id="4"/>
     </w:p>
     <w:p/>
     <w:tbl>
@@ -1515,13 +1517,8 @@
             <w:tcW w:w="3686" w:type="dxa"/>
           </w:tcPr>
           <w:p>
-            <w:proofErr w:type="spellStart"/>
-            <w:r>
-              <w:t>Gantt</w:t>
-            </w:r>
-            <w:proofErr w:type="spellEnd"/>
-            <w:r>
-              <w:t>-schema tillagt</w:t>
+            <w:r>
+              <w:t>Gantt-schema tillagt</w:t>
             </w:r>
           </w:p>
         </w:tc>
@@ -1592,58 +1589,34 @@
       <w:pPr>
         <w:pStyle w:val="Rubrik1"/>
       </w:pPr>
-      <w:bookmarkStart w:id="4" w:name="_Toc288136464"/>
-      <w:bookmarkStart w:id="5" w:name="_Toc414624364"/>
+      <w:bookmarkStart w:id="5" w:name="_Toc288136464"/>
+      <w:bookmarkStart w:id="6" w:name="_Toc414624364"/>
       <w:r>
         <w:lastRenderedPageBreak/>
         <w:t>Översikt</w:t>
       </w:r>
-      <w:bookmarkEnd w:id="4"/>
       <w:bookmarkEnd w:id="5"/>
+      <w:bookmarkEnd w:id="6"/>
     </w:p>
     <w:p/>
     <w:p>
       <w:pPr>
         <w:pStyle w:val="Rubrik2"/>
       </w:pPr>
-      <w:bookmarkStart w:id="6" w:name="_Toc288136465"/>
-      <w:bookmarkStart w:id="7" w:name="_Toc414624365"/>
+      <w:bookmarkStart w:id="7" w:name="_Toc288136465"/>
+      <w:bookmarkStart w:id="8" w:name="_Toc414624365"/>
       <w:r>
         <w:t>Syfte</w:t>
       </w:r>
-      <w:bookmarkEnd w:id="6"/>
       <w:bookmarkEnd w:id="7"/>
+      <w:bookmarkEnd w:id="8"/>
     </w:p>
     <w:p>
       <w:r>
         <w:t>Vi förväntar oss att förbättra vår förmåga att jobba i grupp och att få användning av de kunskaper vi redan lärt oss.</w:t>
       </w:r>
       <w:r>
-        <w:t xml:space="preserve"> Vi hoppas dessutom på att lära oss implementationen av databaser i samband med Java-klasser, och att på ett effektivt sätt sköta arbetet via internetbaserade </w:t>
-      </w:r>
-      <w:proofErr w:type="spellStart"/>
-      <w:r>
-        <w:t>sammarbetsplatformar</w:t>
-      </w:r>
-      <w:proofErr w:type="spellEnd"/>
-      <w:r>
-        <w:t xml:space="preserve">, så som </w:t>
-      </w:r>
-      <w:proofErr w:type="spellStart"/>
-      <w:r>
-        <w:t>GitHub</w:t>
-      </w:r>
-      <w:proofErr w:type="spellEnd"/>
-      <w:r>
-        <w:t xml:space="preserve"> och </w:t>
-      </w:r>
-      <w:proofErr w:type="spellStart"/>
-      <w:r>
-        <w:t>Projectplace</w:t>
-      </w:r>
-      <w:proofErr w:type="spellEnd"/>
-      <w:r>
-        <w:t>.</w:t>
+        <w:t xml:space="preserve"> Vi hoppas dessutom på att lära oss implementationen av databaser i samband med Java-klasser, och att på ett effektivt sätt sköta arbetet via internetbaserade sammarbetsplatformar, så som GitHub och Projectplace.</w:t>
       </w:r>
     </w:p>
     <w:p/>
@@ -1651,13 +1624,13 @@
       <w:pPr>
         <w:pStyle w:val="Rubrik2"/>
       </w:pPr>
-      <w:bookmarkStart w:id="8" w:name="_Toc288136466"/>
-      <w:bookmarkStart w:id="9" w:name="_Toc414624366"/>
+      <w:bookmarkStart w:id="9" w:name="_Toc288136466"/>
+      <w:bookmarkStart w:id="10" w:name="_Toc414624366"/>
       <w:r>
         <w:t>Omfattning</w:t>
       </w:r>
-      <w:bookmarkEnd w:id="8"/>
       <w:bookmarkEnd w:id="9"/>
+      <w:bookmarkEnd w:id="10"/>
     </w:p>
     <w:p>
       <w:r>
@@ -1669,13 +1642,13 @@
       <w:pPr>
         <w:pStyle w:val="Rubrik2"/>
       </w:pPr>
-      <w:bookmarkStart w:id="10" w:name="_Toc288136467"/>
-      <w:bookmarkStart w:id="11" w:name="_Toc414624367"/>
+      <w:bookmarkStart w:id="11" w:name="_Toc288136467"/>
+      <w:bookmarkStart w:id="12" w:name="_Toc414624367"/>
       <w:r>
         <w:t>Mål</w:t>
       </w:r>
-      <w:bookmarkEnd w:id="10"/>
       <w:bookmarkEnd w:id="11"/>
+      <w:bookmarkEnd w:id="12"/>
     </w:p>
     <w:p>
       <w:r>
@@ -1687,13 +1660,13 @@
       <w:pPr>
         <w:pStyle w:val="Rubrik1"/>
       </w:pPr>
-      <w:bookmarkStart w:id="12" w:name="_Toc288136468"/>
-      <w:bookmarkStart w:id="13" w:name="_Toc414624368"/>
+      <w:bookmarkStart w:id="13" w:name="_Toc288136468"/>
+      <w:bookmarkStart w:id="14" w:name="_Toc414624368"/>
       <w:r>
         <w:t>Kortfattad produktbeskrivning</w:t>
       </w:r>
-      <w:bookmarkEnd w:id="12"/>
       <w:bookmarkEnd w:id="13"/>
+      <w:bookmarkEnd w:id="14"/>
     </w:p>
     <w:p/>
     <w:p>
@@ -1708,7 +1681,7 @@
           <w:lang w:eastAsia="sv-SE"/>
         </w:rPr>
         <w:drawing>
-          <wp:anchor distT="0" distB="0" distL="114300" distR="114300" simplePos="0" relativeHeight="251659264" behindDoc="0" locked="0" layoutInCell="1" allowOverlap="1" wp14:anchorId="0BE96944" wp14:editId="68B6B018">
+          <wp:anchor distT="0" distB="0" distL="114300" distR="114300" simplePos="0" relativeHeight="251657728" behindDoc="0" locked="0" layoutInCell="1" allowOverlap="1" wp14:anchorId="0BE96944" wp14:editId="68B6B018">
             <wp:simplePos x="0" y="0"/>
             <wp:positionH relativeFrom="column">
               <wp:posOffset>3886200</wp:posOffset>
@@ -1759,7 +1732,7 @@
                     </a:ln>
                     <a:extLst>
                       <a:ext uri="{FAA26D3D-D897-4be2-8F04-BA451C77F1D7}">
-                        <ma14:placeholderFlag xmlns:ma14="http://schemas.microsoft.com/office/mac/drawingml/2011/main" xmlns:w="http://schemas.openxmlformats.org/wordprocessingml/2006/main" xmlns:w10="urn:schemas-microsoft-com:office:word" xmlns:v="urn:schemas-microsoft-com:vml" xmlns:o="urn:schemas-microsoft-com:office:office" xmlns:mv="urn:schemas-microsoft-com:mac:vml" xmlns:mo="http://schemas.microsoft.com/office/mac/office/2008/main" xmlns=""/>
+                        <ma14:placeholderFlag xmlns="" xmlns:mo="http://schemas.microsoft.com/office/mac/office/2008/main" xmlns:mv="urn:schemas-microsoft-com:mac:vml" xmlns:o="urn:schemas-microsoft-com:office:office" xmlns:v="urn:schemas-microsoft-com:vml" xmlns:w10="urn:schemas-microsoft-com:office:word" xmlns:w="http://schemas.openxmlformats.org/wordprocessingml/2006/main" xmlns:ma14="http://schemas.microsoft.com/office/mac/drawingml/2011/main"/>
                       </a:ext>
                     </a:extLst>
                   </pic:spPr>
@@ -1778,15 +1751,7 @@
     </w:p>
     <w:p>
       <w:r>
-        <w:t>Spelet “2048” (bild höger) är en bra referens när det gäller spelkänsla, grafisk profil och helhetsintryck. Detta eftersom hela upplevelsen känns snabb, stilren och allmänt “</w:t>
-      </w:r>
-      <w:proofErr w:type="spellStart"/>
-      <w:r>
-        <w:t>lightweight</w:t>
-      </w:r>
-      <w:proofErr w:type="spellEnd"/>
-      <w:r>
-        <w:t>”. Dessutom finns det stort utrymme för spelaren att bli bättre och uppnå högre resultat - något vi lägger stor vikt vid.</w:t>
+        <w:t>Spelet “2048” (bild höger) är en bra referens när det gäller spelkänsla, grafisk profil och helhetsintryck. Detta eftersom hela upplevelsen känns snabb, stilren och allmänt “lightweight”. Dessutom finns det stort utrymme för spelaren att bli bättre och uppnå högre resultat - något vi lägger stor vikt vid.</w:t>
       </w:r>
     </w:p>
     <w:p/>
@@ -1801,39 +1766,7 @@
     <w:p/>
     <w:p>
       <w:r>
-        <w:t xml:space="preserve">Den funktionalitet vi strävar efter innefattar inloggning (med möjlighet att lägga till vänner), poängsystem, </w:t>
-      </w:r>
-      <w:proofErr w:type="spellStart"/>
-      <w:r>
-        <w:t>highscore</w:t>
-      </w:r>
-      <w:proofErr w:type="spellEnd"/>
-      <w:r>
-        <w:t xml:space="preserve">, </w:t>
-      </w:r>
-      <w:proofErr w:type="spellStart"/>
-      <w:r>
-        <w:t>chat</w:t>
-      </w:r>
-      <w:proofErr w:type="spellEnd"/>
-      <w:r>
-        <w:t>, match-</w:t>
-      </w:r>
-      <w:proofErr w:type="spellStart"/>
-      <w:r>
-        <w:t>making</w:t>
-      </w:r>
-      <w:proofErr w:type="spellEnd"/>
-      <w:r>
-        <w:t xml:space="preserve">, valuta, </w:t>
-      </w:r>
-      <w:proofErr w:type="spellStart"/>
-      <w:r>
-        <w:t>power-ups</w:t>
-      </w:r>
-      <w:proofErr w:type="spellEnd"/>
-      <w:r>
-        <w:t xml:space="preserve"> och AI.</w:t>
+        <w:t>Den funktionalitet vi strävar efter innefattar inloggning (med möjlighet att lägga till vänner), poängsystem, highscore, chat, match-making, valuta, power-ups och AI.</w:t>
       </w:r>
     </w:p>
     <w:p>
@@ -1845,14 +1778,14 @@
       <w:pPr>
         <w:pStyle w:val="Rubrik1"/>
       </w:pPr>
-      <w:bookmarkStart w:id="14" w:name="_Toc288136469"/>
-      <w:bookmarkStart w:id="15" w:name="_Toc414624369"/>
+      <w:bookmarkStart w:id="15" w:name="_Toc288136469"/>
+      <w:bookmarkStart w:id="16" w:name="_Toc414624369"/>
       <w:r>
         <w:lastRenderedPageBreak/>
         <w:t>Målgrupp</w:t>
       </w:r>
-      <w:bookmarkEnd w:id="14"/>
       <w:bookmarkEnd w:id="15"/>
+      <w:bookmarkEnd w:id="16"/>
     </w:p>
     <w:p/>
     <w:p>
@@ -1865,31 +1798,15 @@
       <w:pPr>
         <w:pStyle w:val="Rubrik2"/>
       </w:pPr>
-      <w:bookmarkStart w:id="16" w:name="_Toc414624370"/>
+      <w:bookmarkStart w:id="17" w:name="_Toc414624370"/>
       <w:r>
         <w:t>Persona</w:t>
       </w:r>
-      <w:bookmarkEnd w:id="16"/>
-    </w:p>
-    <w:p>
-      <w:r>
-        <w:t xml:space="preserve">Niklas, 24 år. Han gillar datorspel, fotboll och </w:t>
-      </w:r>
-      <w:proofErr w:type="spellStart"/>
-      <w:r>
-        <w:t>Tetris</w:t>
-      </w:r>
-      <w:proofErr w:type="spellEnd"/>
-      <w:r>
-        <w:t xml:space="preserve">. På kvällarna spelar han datorspelet League </w:t>
-      </w:r>
-      <w:proofErr w:type="spellStart"/>
-      <w:r>
-        <w:t>of</w:t>
-      </w:r>
-      <w:proofErr w:type="spellEnd"/>
-      <w:r>
-        <w:t xml:space="preserve"> Legends där han är något skickligare än medelspelaren. På bussen mot skolan försöker han åtgärda sitt spelbegär genom att istället spela på mobilen. Då tar han fram Fyra i rad där han snabbt och enkelt dominerar sina motståndare.</w:t>
+      <w:bookmarkEnd w:id="17"/>
+    </w:p>
+    <w:p>
+      <w:r>
+        <w:t>Niklas, 24 år. Han gillar datorspel, fotboll och Tetris. På kvällarna spelar han datorspelet League of Legends där han är något skickligare än medelspelaren. På bussen mot skolan försöker han åtgärda sitt spelbegär genom att istället spela på mobilen. Då tar han fram Fyra i rad där han snabbt och enkelt dominerar sina motståndare.</w:t>
       </w:r>
     </w:p>
     <w:p/>
@@ -1897,26 +1814,18 @@
       <w:pPr>
         <w:pStyle w:val="Rubrik1"/>
       </w:pPr>
-      <w:bookmarkStart w:id="17" w:name="_Toc288136470"/>
-      <w:bookmarkStart w:id="18" w:name="_Toc414624371"/>
+      <w:bookmarkStart w:id="18" w:name="_Toc288136470"/>
+      <w:bookmarkStart w:id="19" w:name="_Toc414624371"/>
       <w:r>
         <w:t>Utvecklingsprocess</w:t>
       </w:r>
-      <w:bookmarkEnd w:id="17"/>
       <w:bookmarkEnd w:id="18"/>
-    </w:p>
-    <w:p/>
-    <w:p>
-      <w:r>
-        <w:t xml:space="preserve">Vi skall arbeta enligt </w:t>
-      </w:r>
-      <w:proofErr w:type="spellStart"/>
-      <w:r>
-        <w:t>agila</w:t>
-      </w:r>
-      <w:proofErr w:type="spellEnd"/>
-      <w:r>
-        <w:t xml:space="preserve"> principer och använda en iterativ processmodell där vi arbetar inkrementellt. I varje iteration så förfinas kraven, kodskrivandet, testningen med mera och arbetet detaljplaneras för att uppnå målet med den planerade versionen. </w:t>
+      <w:bookmarkEnd w:id="19"/>
+    </w:p>
+    <w:p/>
+    <w:p>
+      <w:r>
+        <w:t xml:space="preserve">Vi skall arbeta enligt agila principer och använda en iterativ processmodell där vi arbetar inkrementellt. I varje iteration så förfinas kraven, kodskrivandet, testningen med mera och arbetet detaljplaneras för att uppnå målet med den planerade versionen. </w:t>
       </w:r>
     </w:p>
     <w:p/>
@@ -1929,13 +1838,13 @@
       <w:pPr>
         <w:pStyle w:val="Rubrik1"/>
       </w:pPr>
-      <w:bookmarkStart w:id="19" w:name="_Toc288136471"/>
-      <w:bookmarkStart w:id="20" w:name="_Toc414624372"/>
+      <w:bookmarkStart w:id="20" w:name="_Toc288136471"/>
+      <w:bookmarkStart w:id="21" w:name="_Toc414624372"/>
       <w:r>
         <w:t>Bemanning</w:t>
       </w:r>
-      <w:bookmarkEnd w:id="19"/>
       <w:bookmarkEnd w:id="20"/>
+      <w:bookmarkEnd w:id="21"/>
     </w:p>
     <w:p/>
     <w:p>
@@ -1964,14 +1873,14 @@
       <w:pPr>
         <w:pStyle w:val="Rubrik1"/>
       </w:pPr>
-      <w:bookmarkStart w:id="21" w:name="_Toc288136473"/>
-      <w:bookmarkStart w:id="22" w:name="_Toc414624373"/>
+      <w:bookmarkStart w:id="22" w:name="_Toc288136473"/>
+      <w:bookmarkStart w:id="23" w:name="_Toc414624373"/>
       <w:r>
         <w:lastRenderedPageBreak/>
         <w:t>Grov planering</w:t>
       </w:r>
-      <w:bookmarkEnd w:id="21"/>
       <w:bookmarkEnd w:id="22"/>
+      <w:bookmarkEnd w:id="23"/>
     </w:p>
     <w:p/>
     <w:p>
@@ -2336,13 +2245,8 @@
         </w:numPr>
       </w:pPr>
       <w:r>
-        <w:t xml:space="preserve">Implementera </w:t>
-      </w:r>
-      <w:proofErr w:type="spellStart"/>
-      <w:r>
-        <w:t>bIRC</w:t>
-      </w:r>
-      <w:proofErr w:type="spellEnd"/>
+        <w:t>Implementera bIRC</w:t>
+      </w:r>
     </w:p>
     <w:p>
       <w:pPr>
@@ -2353,13 +2257,8 @@
         </w:numPr>
       </w:pPr>
       <w:r>
-        <w:t xml:space="preserve">Lägga till vissa </w:t>
-      </w:r>
-      <w:proofErr w:type="spellStart"/>
-      <w:r>
-        <w:t>power-ups</w:t>
-      </w:r>
-      <w:proofErr w:type="spellEnd"/>
+        <w:t>Lägga till vissa power-ups</w:t>
+      </w:r>
     </w:p>
     <w:p/>
     <w:p>
@@ -2439,37 +2338,25 @@
       <w:pPr>
         <w:pStyle w:val="Rubrik2"/>
       </w:pPr>
-      <w:bookmarkStart w:id="23" w:name="_Toc414624374"/>
-      <w:proofErr w:type="spellStart"/>
+      <w:bookmarkStart w:id="24" w:name="_Toc414624374"/>
       <w:r>
         <w:lastRenderedPageBreak/>
-        <w:t>Gantt</w:t>
-      </w:r>
-      <w:proofErr w:type="spellEnd"/>
-      <w:r>
-        <w:t>-schema</w:t>
+        <w:t>Gantt-schema</w:t>
       </w:r>
       <w:r>
         <w:t xml:space="preserve"> – Grovplanering</w:t>
       </w:r>
-      <w:bookmarkEnd w:id="23"/>
+      <w:bookmarkEnd w:id="24"/>
       <w:r>
         <w:t xml:space="preserve"> </w:t>
       </w:r>
     </w:p>
-    <w:p/>
-    <w:p>
-      <w:r>
-        <w:fldChar w:fldCharType="begin"/>
-      </w:r>
-      <w:r>
-        <w:instrText xml:space="preserve"> LINK Excel.Sheet.12 "C:\\JavaProjects\\ProjectC4\\Dokument\\Gantt-schema_Milstolpar_ProjectC4.xlsx" "" \a \p \f 0 </w:instrText>
-      </w:r>
-      <w:r>
-        <w:fldChar w:fldCharType="separate"/>
-      </w:r>
-      <w:r>
-        <w:object w:dxaOrig="10660" w:dyaOrig="6740" w14:anchorId="6EBF92C8">
+    <w:p>
+      <w:r>
+        <w:rPr>
+          <w:noProof/>
+        </w:rPr>
+        <w:object w:dxaOrig="1440" w:dyaOrig="1440" w14:anchorId="4FFC4123">
           <v:shapetype id="_x0000_t75" coordsize="21600,21600" o:spt="75" o:preferrelative="t" path="m@4@5l@4@11@9@11@9@5xe" filled="f" stroked="f">
             <v:stroke joinstyle="miter"/>
             <v:formulas>
@@ -2489,15 +2376,18 @@
             <v:path o:extrusionok="f" gradientshapeok="t" o:connecttype="rect"/>
             <o:lock v:ext="edit" aspectratio="t"/>
           </v:shapetype>
-          <v:shape id="_x0000_i1025" type="#_x0000_t75" style="width:460.15pt;height:283pt">
+          <v:shape id="_x0000_s1031" type="#_x0000_t75" style="position:absolute;margin-left:-59.8pt;margin-top:15.85pt;width:534.05pt;height:339.05pt;z-index:-251654656;mso-position-horizontal-relative:text;mso-position-vertical-relative:text">
             <v:imagedata r:id="rId11" o:title=""/>
           </v:shape>
+          <o:OLEObject Type="Link" ProgID="Excel.Sheet.12" ShapeID="_x0000_s1031" DrawAspect="Content" r:id="rId12" UpdateMode="Always">
+            <o:LinkType>EnhancedMetaFile</o:LinkType>
+            <o:LockedField>false</o:LockedField>
+            <o:FieldCodes>\f 0</o:FieldCodes>
+          </o:OLEObject>
         </w:object>
       </w:r>
-      <w:r>
-        <w:fldChar w:fldCharType="end"/>
-      </w:r>
-    </w:p>
+    </w:p>
+    <w:p/>
     <w:p>
       <w:r>
         <w:br w:type="page"/>
@@ -2507,15 +2397,10 @@
       <w:pPr>
         <w:pStyle w:val="Rubrik2"/>
       </w:pPr>
-      <w:bookmarkStart w:id="24" w:name="_Toc414624375"/>
-      <w:proofErr w:type="spellStart"/>
+      <w:bookmarkStart w:id="25" w:name="_Toc414624375"/>
       <w:r>
         <w:lastRenderedPageBreak/>
-        <w:t>Gantt</w:t>
-      </w:r>
-      <w:proofErr w:type="spellEnd"/>
-      <w:r>
-        <w:t xml:space="preserve">-schema – </w:t>
+        <w:t xml:space="preserve">Gantt-schema – </w:t>
       </w:r>
       <w:r>
         <w:t>D</w:t>
@@ -2523,7 +2408,7 @@
       <w:r>
         <w:t>etaljplan för deltagare</w:t>
       </w:r>
-      <w:bookmarkEnd w:id="24"/>
+      <w:bookmarkEnd w:id="25"/>
     </w:p>
     <w:p>
       <w:pPr>
@@ -2562,8 +2447,6 @@
         </w:rPr>
         <w:t>De aktiviteter som inte</w:t>
       </w:r>
-      <w:bookmarkStart w:id="25" w:name="_GoBack"/>
-      <w:bookmarkEnd w:id="25"/>
       <w:r>
         <w:rPr>
           <w:rFonts w:ascii="Times New Roman" w:hAnsi="Times New Roman" w:cs="Times New Roman"/>
@@ -2595,15 +2478,22 @@
           <w:szCs w:val="32"/>
         </w:rPr>
       </w:pPr>
-      <w:r>
-        <w:object w:dxaOrig="10952" w:dyaOrig="10515" w14:anchorId="02EFC3C8">
-          <v:shape id="_x0000_i1026" type="#_x0000_t75" style="width:465.8pt;height:446.4pt" o:ole="">
-            <v:imagedata r:id="rId12" o:title=""/>
+      <w:bookmarkStart w:id="26" w:name="_Toc288136474"/>
+      <w:r>
+        <w:rPr>
+          <w:noProof/>
+        </w:rPr>
+        <w:object w:dxaOrig="1440" w:dyaOrig="1440" w14:anchorId="0DB138BC">
+          <v:shape id="_x0000_s1030" type="#_x0000_t75" style="position:absolute;margin-left:-58.55pt;margin-top:14.1pt;width:531.45pt;height:510.3pt;z-index:-251656704;mso-position-horizontal-relative:text;mso-position-vertical-relative:text">
+            <v:imagedata r:id="rId13" o:title=""/>
           </v:shape>
-          <o:OLEObject Type="Embed" ProgID="Excel.Sheet.12" ShapeID="_x0000_i1026" DrawAspect="Content" ObjectID="_1488627064" r:id="rId13"/>
+          <o:OLEObject Type="Link" ProgID="Excel.Sheet.12" ShapeID="_x0000_s1030" DrawAspect="Content" r:id="rId14" UpdateMode="Always">
+            <o:LinkType>EnhancedMetaFile</o:LinkType>
+            <o:LockedField>false</o:LockedField>
+            <o:FieldCodes>\f 0</o:FieldCodes>
+          </o:OLEObject>
         </w:object>
       </w:r>
-      <w:bookmarkStart w:id="26" w:name="_Toc288136474"/>
       <w:r>
         <w:t xml:space="preserve"> </w:t>
       </w:r>
@@ -2671,13 +2561,8 @@
         </w:numPr>
       </w:pPr>
       <w:r>
-        <w:t xml:space="preserve">Konsekvens: Dåligt </w:t>
-      </w:r>
-      <w:proofErr w:type="spellStart"/>
-      <w:r>
-        <w:t>flow</w:t>
-      </w:r>
-      <w:proofErr w:type="spellEnd"/>
+        <w:t>Konsekvens: Dåligt flow</w:t>
+      </w:r>
     </w:p>
     <w:p>
       <w:pPr>
@@ -2739,13 +2624,8 @@
         </w:numPr>
       </w:pPr>
       <w:r>
-        <w:t xml:space="preserve">Konsekvens: Ingen </w:t>
-      </w:r>
-      <w:proofErr w:type="spellStart"/>
-      <w:r>
-        <w:t>multiplayer</w:t>
-      </w:r>
-      <w:proofErr w:type="spellEnd"/>
+        <w:t>Konsekvens: Ingen multiplayer</w:t>
+      </w:r>
     </w:p>
     <w:p>
       <w:pPr>
@@ -2988,8 +2868,8 @@
     </w:p>
     <w:p/>
     <w:sectPr>
-      <w:headerReference w:type="default" r:id="rId14"/>
-      <w:footerReference w:type="default" r:id="rId15"/>
+      <w:headerReference w:type="default" r:id="rId15"/>
+      <w:footerReference w:type="default" r:id="rId16"/>
       <w:pgSz w:w="11900" w:h="16840"/>
       <w:pgMar w:top="1440" w:right="1797" w:bottom="1440" w:left="1797" w:header="709" w:footer="709" w:gutter="0"/>
       <w:pgNumType w:start="1"/>
@@ -3049,7 +2929,7 @@
           <w:rPr>
             <w:noProof/>
           </w:rPr>
-          <w:t>6</w:t>
+          <w:t>4</w:t>
         </w:r>
         <w:r>
           <w:fldChar w:fldCharType="end"/>
@@ -5037,7 +4917,7 @@
 </file>
 
 <file path=customXml/itemProps1.xml><?xml version="1.0" encoding="utf-8"?>
-<ds:datastoreItem xmlns:ds="http://schemas.openxmlformats.org/officeDocument/2006/customXml" ds:itemID="{2ED4B9BC-C41B-4F1B-8C33-7A54A16C55B9}">
+<ds:datastoreItem xmlns:ds="http://schemas.openxmlformats.org/officeDocument/2006/customXml" ds:itemID="{6FB9AFFC-7F43-4D63-A9EC-5510E3C1518F}">
   <ds:schemaRefs>
     <ds:schemaRef ds:uri="http://schemas.openxmlformats.org/officeDocument/2006/bibliography"/>
   </ds:schemaRefs>

</xml_diff>

<commit_message>
uppdaterad gamegrid, lite buggar kvar.
</commit_message>
<xml_diff>
--- a/Documents/ProjectC4_ProjectPlan.docx
+++ b/Documents/ProjectC4_ProjectPlan.docx
@@ -1680,13 +1680,8 @@
             <w:tcW w:w="3686" w:type="dxa"/>
           </w:tcPr>
           <w:p>
-            <w:proofErr w:type="spellStart"/>
             <w:r>
-              <w:t>Gantt</w:t>
-            </w:r>
-            <w:proofErr w:type="spellEnd"/>
-            <w:r>
-              <w:t>-schema tillagt</w:t>
+              <w:t>Gantt-schema tillagt</w:t>
             </w:r>
           </w:p>
         </w:tc>
@@ -1815,15 +1810,7 @@
           </w:tcPr>
           <w:p>
             <w:r>
-              <w:t xml:space="preserve">Ändring i </w:t>
-            </w:r>
-            <w:proofErr w:type="spellStart"/>
-            <w:r>
-              <w:t>gantt</w:t>
-            </w:r>
-            <w:proofErr w:type="spellEnd"/>
-            <w:r>
-              <w:t>-schemat</w:t>
+              <w:t>Ändring i gantt-schemat</w:t>
             </w:r>
           </w:p>
         </w:tc>
@@ -1924,23 +1911,7 @@
         <w:t>t</w:t>
       </w:r>
       <w:r>
-        <w:t xml:space="preserve">formar, så som </w:t>
-      </w:r>
-      <w:proofErr w:type="spellStart"/>
-      <w:r>
-        <w:t>GitHub</w:t>
-      </w:r>
-      <w:proofErr w:type="spellEnd"/>
-      <w:r>
-        <w:t xml:space="preserve"> och </w:t>
-      </w:r>
-      <w:proofErr w:type="spellStart"/>
-      <w:r>
-        <w:t>Projectplace</w:t>
-      </w:r>
-      <w:proofErr w:type="spellEnd"/>
-      <w:r>
-        <w:t>.</w:t>
+        <w:t>formar, så som GitHub och Projectplace.</w:t>
       </w:r>
     </w:p>
     <w:p/>
@@ -2056,7 +2027,7 @@
                     </a:ln>
                     <a:extLst>
                       <a:ext uri="{FAA26D3D-D897-4be2-8F04-BA451C77F1D7}">
-                        <ma14:placeholderFlag xmlns:ma14="http://schemas.microsoft.com/office/mac/drawingml/2011/main" xmlns:w="http://schemas.openxmlformats.org/wordprocessingml/2006/main" xmlns:w10="urn:schemas-microsoft-com:office:word" xmlns:v="urn:schemas-microsoft-com:vml" xmlns:o="urn:schemas-microsoft-com:office:office" xmlns:mv="urn:schemas-microsoft-com:mac:vml" xmlns:mo="http://schemas.microsoft.com/office/mac/office/2008/main" xmlns=""/>
+                        <ma14:placeholderFlag xmlns="" xmlns:mo="http://schemas.microsoft.com/office/mac/office/2008/main" xmlns:mv="urn:schemas-microsoft-com:mac:vml" xmlns:o="urn:schemas-microsoft-com:office:office" xmlns:v="urn:schemas-microsoft-com:vml" xmlns:w10="urn:schemas-microsoft-com:office:word" xmlns:w="http://schemas.openxmlformats.org/wordprocessingml/2006/main" xmlns:ma14="http://schemas.microsoft.com/office/mac/drawingml/2011/main"/>
                       </a:ext>
                     </a:extLst>
                   </pic:spPr>
@@ -2075,15 +2046,7 @@
     </w:p>
     <w:p>
       <w:r>
-        <w:t>Spelet “2048” (bild höger) är en bra referens när det gäller spelkänsla, grafisk profil och helhetsintryck. Detta eftersom hela upplevelsen känns snabb, stilren och allmänt “</w:t>
-      </w:r>
-      <w:proofErr w:type="spellStart"/>
-      <w:r>
-        <w:t>lightweight</w:t>
-      </w:r>
-      <w:proofErr w:type="spellEnd"/>
-      <w:r>
-        <w:t>”. Dessutom finns det stort utrymme för spelaren att bli bättre och uppnå högre resultat - något vi lägger stor vikt vid.</w:t>
+        <w:t>Spelet “2048” (bild höger) är en bra referens när det gäller spelkänsla, grafisk profil och helhetsintryck. Detta eftersom hela upplevelsen känns snabb, stilren och allmänt “lightweight”. Dessutom finns det stort utrymme för spelaren att bli bättre och uppnå högre resultat - något vi lägger stor vikt vid.</w:t>
       </w:r>
     </w:p>
     <w:p/>
@@ -2098,39 +2061,7 @@
     <w:p/>
     <w:p>
       <w:r>
-        <w:t xml:space="preserve">Den funktionalitet vi strävar efter innefattar inloggning (med möjlighet att lägga till vänner), poängsystem, </w:t>
-      </w:r>
-      <w:proofErr w:type="spellStart"/>
-      <w:r>
-        <w:t>highscore</w:t>
-      </w:r>
-      <w:proofErr w:type="spellEnd"/>
-      <w:r>
-        <w:t xml:space="preserve">, </w:t>
-      </w:r>
-      <w:proofErr w:type="spellStart"/>
-      <w:r>
-        <w:t>chat</w:t>
-      </w:r>
-      <w:proofErr w:type="spellEnd"/>
-      <w:r>
-        <w:t>, match-</w:t>
-      </w:r>
-      <w:proofErr w:type="spellStart"/>
-      <w:r>
-        <w:t>making</w:t>
-      </w:r>
-      <w:proofErr w:type="spellEnd"/>
-      <w:r>
-        <w:t xml:space="preserve">, valuta, </w:t>
-      </w:r>
-      <w:proofErr w:type="spellStart"/>
-      <w:r>
-        <w:t>power-ups</w:t>
-      </w:r>
-      <w:proofErr w:type="spellEnd"/>
-      <w:r>
-        <w:t xml:space="preserve"> och AI.</w:t>
+        <w:t>Den funktionalitet vi strävar efter innefattar inloggning (med möjlighet att lägga till vänner), poängsystem, highscore, chat, match-making, valuta, power-ups och AI.</w:t>
       </w:r>
     </w:p>
     <w:p>
@@ -2170,23 +2101,7 @@
     </w:p>
     <w:p>
       <w:r>
-        <w:t xml:space="preserve">Niklas, 24 år. Han gillar datorspel, fotboll och </w:t>
-      </w:r>
-      <w:proofErr w:type="spellStart"/>
-      <w:r>
-        <w:t>Tetris</w:t>
-      </w:r>
-      <w:proofErr w:type="spellEnd"/>
-      <w:r>
-        <w:t xml:space="preserve">. På kvällarna spelar han datorspelet League </w:t>
-      </w:r>
-      <w:proofErr w:type="spellStart"/>
-      <w:r>
-        <w:t>of</w:t>
-      </w:r>
-      <w:proofErr w:type="spellEnd"/>
-      <w:r>
-        <w:t xml:space="preserve"> Legends där han är något skickligare än medelspelaren. På bussen mot skolan försöker han åtgärda sitt spelbegär genom att istället spela på mobilen. Då tar han fram Fyra i rad där han snabbt och enkelt dominerar sina motståndare.</w:t>
+        <w:t>Niklas, 24 år. Han gillar datorspel, fotboll och Tetris. På kvällarna spelar han datorspelet League of Legends där han är något skickligare än medelspelaren. På bussen mot skolan försöker han åtgärda sitt spelbegär genom att istället spela på mobilen. Då tar han fram Fyra i rad där han snabbt och enkelt dominerar sina motståndare.</w:t>
       </w:r>
     </w:p>
     <w:p/>
@@ -2205,15 +2120,7 @@
     <w:p/>
     <w:p>
       <w:r>
-        <w:t xml:space="preserve">Vi skall arbeta enligt </w:t>
-      </w:r>
-      <w:proofErr w:type="spellStart"/>
-      <w:r>
-        <w:t>agila</w:t>
-      </w:r>
-      <w:proofErr w:type="spellEnd"/>
-      <w:r>
-        <w:t xml:space="preserve"> principer och använda en iterativ processmodell där vi arbetar inkrementellt. I varje iteration så </w:t>
+        <w:t xml:space="preserve">Vi skall arbeta enligt agila principer och använda en iterativ processmodell där vi arbetar inkrementellt. I varje iteration så </w:t>
       </w:r>
       <w:r>
         <w:t>förfinas kraven, kodskrivandet och testningen. A</w:t>
@@ -2282,13 +2189,11 @@
       <w:bookmarkEnd w:id="19"/>
       <w:bookmarkEnd w:id="20"/>
     </w:p>
-    <w:p/>
     <w:p>
       <w:r>
         <w:t>Vi tänker jobba i 2-veckors-Sprints.</w:t>
       </w:r>
     </w:p>
-    <w:p/>
     <w:p>
       <w:pPr>
         <w:rPr>
@@ -2435,7 +2340,6 @@
         <w:t>.</w:t>
       </w:r>
     </w:p>
-    <w:p/>
     <w:p>
       <w:pPr>
         <w:rPr>
@@ -2573,7 +2477,6 @@
         <w:t>.</w:t>
       </w:r>
     </w:p>
-    <w:p/>
     <w:p>
       <w:pPr>
         <w:rPr>
@@ -2660,16 +2563,8 @@
         </w:numPr>
       </w:pPr>
       <w:r>
-        <w:t xml:space="preserve">Lägga till </w:t>
-      </w:r>
-      <w:r>
-        <w:t xml:space="preserve">grunden för </w:t>
-      </w:r>
-      <w:proofErr w:type="spellStart"/>
-      <w:r>
-        <w:t>power-ups</w:t>
-      </w:r>
-      <w:proofErr w:type="spellEnd"/>
+        <w:t>Skapa profilsida</w:t>
+      </w:r>
       <w:r>
         <w:t>.</w:t>
       </w:r>
@@ -2683,10 +2578,7 @@
         </w:numPr>
       </w:pPr>
       <w:r>
-        <w:t>Skapa profilsida</w:t>
-      </w:r>
-      <w:r>
-        <w:t>.</w:t>
+        <w:t>Skriva upp regler för hur man spelar under ”How to play”.</w:t>
       </w:r>
     </w:p>
     <w:p>
@@ -2698,66 +2590,7 @@
         </w:numPr>
       </w:pPr>
       <w:r>
-        <w:t>Skriva upp regler för hur man spelar under ”</w:t>
-      </w:r>
-      <w:proofErr w:type="spellStart"/>
-      <w:r>
-        <w:t>How</w:t>
-      </w:r>
-      <w:proofErr w:type="spellEnd"/>
-      <w:r>
-        <w:t xml:space="preserve"> to play”.</w:t>
-      </w:r>
-    </w:p>
-    <w:p>
-      <w:pPr>
-        <w:ind w:left="360"/>
-      </w:pPr>
-      <w:bookmarkStart w:id="21" w:name="_GoBack"/>
-      <w:bookmarkEnd w:id="21"/>
-    </w:p>
-    <w:p>
-      <w:pPr>
-        <w:rPr>
-          <w:b/>
-        </w:rPr>
-      </w:pPr>
-      <w:r>
-        <w:rPr>
-          <w:b/>
-        </w:rPr>
-        <w:t>Version</w:t>
-      </w:r>
-      <w:r>
-        <w:t>: 4.0</w:t>
-      </w:r>
-    </w:p>
-    <w:p>
-      <w:r>
-        <w:rPr>
-          <w:b/>
-        </w:rPr>
-        <w:t>Deadline</w:t>
-      </w:r>
-      <w:r>
-        <w:t xml:space="preserve">: </w:t>
-      </w:r>
-      <w:r>
-        <w:t>2015</w:t>
-      </w:r>
-      <w:r>
-        <w:t>-05-11</w:t>
-      </w:r>
-    </w:p>
-    <w:p>
-      <w:r>
-        <w:rPr>
-          <w:b/>
-        </w:rPr>
-        <w:t>Arbetstid</w:t>
-      </w:r>
-      <w:r>
-        <w:t>: Vecka 18-19</w:t>
+        <w:t>Timer i onlinespel för hur lång tid varje spelare har på sig at lägga sin bricka.</w:t>
       </w:r>
     </w:p>
     <w:p>
@@ -2769,10 +2602,51 @@
         </w:numPr>
       </w:pPr>
       <w:r>
-        <w:t>Implementera Databas</w:t>
-      </w:r>
-      <w:r>
-        <w:t>en.</w:t>
+        <w:t>Lägga till grunden för power-ups.</w:t>
+      </w:r>
+    </w:p>
+    <w:p>
+      <w:pPr>
+        <w:rPr>
+          <w:b/>
+        </w:rPr>
+      </w:pPr>
+      <w:r>
+        <w:rPr>
+          <w:b/>
+        </w:rPr>
+        <w:t>Version</w:t>
+      </w:r>
+      <w:r>
+        <w:t>: 4.0</w:t>
+      </w:r>
+    </w:p>
+    <w:p>
+      <w:r>
+        <w:rPr>
+          <w:b/>
+        </w:rPr>
+        <w:t>Deadline</w:t>
+      </w:r>
+      <w:r>
+        <w:t xml:space="preserve">: </w:t>
+      </w:r>
+      <w:r>
+        <w:t>2015</w:t>
+      </w:r>
+      <w:r>
+        <w:t>-05-11</w:t>
+      </w:r>
+    </w:p>
+    <w:p>
+      <w:r>
+        <w:rPr>
+          <w:b/>
+        </w:rPr>
+        <w:t>Arbetstid</w:t>
+      </w:r>
+      <w:r>
+        <w:t>: Vecka 18-19</w:t>
       </w:r>
     </w:p>
     <w:p>
@@ -2784,10 +2658,10 @@
         </w:numPr>
       </w:pPr>
       <w:r>
-        <w:t>Möjlighet att lägga till vänner</w:t>
-      </w:r>
-      <w:r>
-        <w:t>.</w:t>
+        <w:t>Implementera Databas</w:t>
+      </w:r>
+      <w:r>
+        <w:t>en.</w:t>
       </w:r>
     </w:p>
     <w:p>
@@ -2799,7 +2673,7 @@
         </w:numPr>
       </w:pPr>
       <w:r>
-        <w:t>Testning av inloggning och vänner</w:t>
+        <w:t>Möjlighet att lägga till vänner</w:t>
       </w:r>
       <w:r>
         <w:t>.</w:t>
@@ -2814,7 +2688,51 @@
         </w:numPr>
       </w:pPr>
       <w:r>
-        <w:t>Implementera chatt.</w:t>
+        <w:t>Börja implementation av power-ups.</w:t>
+      </w:r>
+    </w:p>
+    <w:p>
+      <w:pPr>
+        <w:rPr>
+          <w:b/>
+        </w:rPr>
+      </w:pPr>
+      <w:r>
+        <w:rPr>
+          <w:b/>
+        </w:rPr>
+        <w:t>Version</w:t>
+      </w:r>
+      <w:r>
+        <w:t>: 5.0</w:t>
+      </w:r>
+    </w:p>
+    <w:p>
+      <w:r>
+        <w:rPr>
+          <w:b/>
+        </w:rPr>
+        <w:t>Deadline</w:t>
+      </w:r>
+      <w:r>
+        <w:t xml:space="preserve">: </w:t>
+      </w:r>
+      <w:r>
+        <w:t>2015</w:t>
+      </w:r>
+      <w:r>
+        <w:t>-05-25</w:t>
+      </w:r>
+    </w:p>
+    <w:p>
+      <w:r>
+        <w:rPr>
+          <w:b/>
+        </w:rPr>
+        <w:t>Arbetstid</w:t>
+      </w:r>
+      <w:r>
+        <w:t>: Vecka 20-21</w:t>
       </w:r>
     </w:p>
     <w:p>
@@ -2826,58 +2744,10 @@
         </w:numPr>
       </w:pPr>
       <w:r>
-        <w:t>Test</w:t>
-      </w:r>
-      <w:r>
-        <w:t>a</w:t>
-      </w:r>
-      <w:r>
-        <w:t xml:space="preserve"> chatt.</w:t>
-      </w:r>
-    </w:p>
-    <w:p/>
-    <w:p>
-      <w:pPr>
-        <w:rPr>
-          <w:b/>
-        </w:rPr>
-      </w:pPr>
-      <w:r>
-        <w:rPr>
-          <w:b/>
-        </w:rPr>
-        <w:t>Version</w:t>
-      </w:r>
-      <w:r>
-        <w:t>: 5.0</w:t>
-      </w:r>
-    </w:p>
-    <w:p>
-      <w:r>
-        <w:rPr>
-          <w:b/>
-        </w:rPr>
-        <w:t>Deadline</w:t>
-      </w:r>
-      <w:r>
-        <w:t xml:space="preserve">: </w:t>
-      </w:r>
-      <w:r>
-        <w:t>2015</w:t>
-      </w:r>
-      <w:r>
-        <w:t>-05-25</w:t>
-      </w:r>
-    </w:p>
-    <w:p>
-      <w:r>
-        <w:rPr>
-          <w:b/>
-        </w:rPr>
-        <w:t>Arbetstid</w:t>
-      </w:r>
-      <w:r>
-        <w:t>: Vecka 20-21</w:t>
+        <w:t>Slutversion av all dokumentation</w:t>
+      </w:r>
+      <w:r>
+        <w:t>.</w:t>
       </w:r>
     </w:p>
     <w:p>
@@ -2889,7 +2759,7 @@
         </w:numPr>
       </w:pPr>
       <w:r>
-        <w:t>Slutversion av all dokumentation</w:t>
+        <w:t>Upprensning och finslipning av kod</w:t>
       </w:r>
       <w:r>
         <w:t>.</w:t>
@@ -2904,11 +2774,19 @@
         </w:numPr>
       </w:pPr>
       <w:r>
-        <w:t>Upprensning och finslipning av kod</w:t>
-      </w:r>
-      <w:r>
-        <w:t>.</w:t>
-      </w:r>
+        <w:t>Bestämma om chat ska finnas med</w:t>
+      </w:r>
+      <w:bookmarkStart w:id="21" w:name="_GoBack"/>
+      <w:bookmarkEnd w:id="21"/>
+    </w:p>
+    <w:p>
+      <w:pPr>
+        <w:pStyle w:val="Liststycke"/>
+        <w:numPr>
+          <w:ilvl w:val="0"/>
+          <w:numId w:val="5"/>
+        </w:numPr>
+      </w:pPr>
       <w:r>
         <w:br w:type="page"/>
       </w:r>
@@ -2918,14 +2796,9 @@
         <w:pStyle w:val="Rubrik2"/>
       </w:pPr>
       <w:bookmarkStart w:id="22" w:name="_Toc289341239"/>
-      <w:proofErr w:type="spellStart"/>
       <w:r>
         <w:lastRenderedPageBreak/>
-        <w:t>Gantt</w:t>
-      </w:r>
-      <w:proofErr w:type="spellEnd"/>
-      <w:r>
-        <w:t>-schema</w:t>
+        <w:t>Gantt-schema</w:t>
       </w:r>
       <w:r>
         <w:t xml:space="preserve"> – Grovplanering</w:t>
@@ -2977,14 +2850,9 @@
         <w:pStyle w:val="Rubrik2"/>
       </w:pPr>
       <w:bookmarkStart w:id="23" w:name="_Toc289341240"/>
-      <w:proofErr w:type="spellStart"/>
       <w:r>
         <w:lastRenderedPageBreak/>
-        <w:t>Gantt</w:t>
-      </w:r>
-      <w:proofErr w:type="spellEnd"/>
-      <w:r>
-        <w:t xml:space="preserve">-schema – </w:t>
+        <w:t xml:space="preserve">Gantt-schema – </w:t>
       </w:r>
       <w:r>
         <w:t>D</w:t>
@@ -3119,13 +2987,8 @@
         </w:numPr>
       </w:pPr>
       <w:r>
-        <w:t xml:space="preserve">Konsekvens: Dåligt </w:t>
-      </w:r>
-      <w:proofErr w:type="spellStart"/>
-      <w:r>
-        <w:t>flow</w:t>
-      </w:r>
-      <w:proofErr w:type="spellEnd"/>
+        <w:t>Konsekvens: Dåligt flow</w:t>
+      </w:r>
     </w:p>
     <w:p>
       <w:pPr>
@@ -3189,13 +3052,8 @@
         </w:numPr>
       </w:pPr>
       <w:r>
-        <w:t xml:space="preserve">Konsekvens: Ingen </w:t>
-      </w:r>
-      <w:proofErr w:type="spellStart"/>
-      <w:r>
-        <w:t>multiplayer</w:t>
-      </w:r>
-      <w:proofErr w:type="spellEnd"/>
+        <w:t>Konsekvens: Ingen multiplayer</w:t>
+      </w:r>
     </w:p>
     <w:p>
       <w:pPr>
@@ -3505,7 +3363,7 @@
           <w:rPr>
             <w:noProof/>
           </w:rPr>
-          <w:t>7</w:t>
+          <w:t>4</w:t>
         </w:r>
         <w:r>
           <w:fldChar w:fldCharType="end"/>
@@ -5496,7 +5354,7 @@
 </file>
 
 <file path=customXml/itemProps1.xml><?xml version="1.0" encoding="utf-8"?>
-<ds:datastoreItem xmlns:ds="http://schemas.openxmlformats.org/officeDocument/2006/customXml" ds:itemID="{39D79DC8-6420-4891-B261-6E7524D52121}">
+<ds:datastoreItem xmlns:ds="http://schemas.openxmlformats.org/officeDocument/2006/customXml" ds:itemID="{E285D938-E31E-4040-AFFE-C822461E4FEC}">
   <ds:schemaRefs>
     <ds:schemaRef ds:uri="http://schemas.openxmlformats.org/officeDocument/2006/bibliography"/>
   </ds:schemaRefs>

</xml_diff>

<commit_message>
småfix projectplan. Borttagning av activegame-array i servern
</commit_message>
<xml_diff>
--- a/Documents/ProjectC4_ProjectPlan.docx
+++ b/Documents/ProjectC4_ProjectPlan.docx
@@ -2337,7 +2337,7 @@
                     </a:ln>
                     <a:extLst>
                       <a:ext uri="{FAA26D3D-D897-4be2-8F04-BA451C77F1D7}">
-                        <ma14:placeholderFlag xmlns:ma14="http://schemas.microsoft.com/office/mac/drawingml/2011/main" xmlns:w="http://schemas.openxmlformats.org/wordprocessingml/2006/main" xmlns:w10="urn:schemas-microsoft-com:office:word" xmlns:v="urn:schemas-microsoft-com:vml" xmlns:o="urn:schemas-microsoft-com:office:office" xmlns:mv="urn:schemas-microsoft-com:mac:vml" xmlns:mo="http://schemas.microsoft.com/office/mac/office/2008/main" xmlns=""/>
+                        <ma14:placeholderFlag xmlns="" xmlns:mo="http://schemas.microsoft.com/office/mac/office/2008/main" xmlns:mv="urn:schemas-microsoft-com:mac:vml" xmlns:o="urn:schemas-microsoft-com:office:office" xmlns:v="urn:schemas-microsoft-com:vml" xmlns:w10="urn:schemas-microsoft-com:office:word" xmlns:w="http://schemas.openxmlformats.org/wordprocessingml/2006/main" xmlns:ma14="http://schemas.microsoft.com/office/mac/drawingml/2011/main"/>
                       </a:ext>
                     </a:extLst>
                   </pic:spPr>
@@ -2915,8 +2915,6 @@
       <w:r>
         <w:t xml:space="preserve"> med eller utan databas</w:t>
       </w:r>
-      <w:bookmarkStart w:id="21" w:name="_GoBack"/>
-      <w:bookmarkEnd w:id="21"/>
       <w:r>
         <w:t>.</w:t>
       </w:r>
@@ -3041,10 +3039,16 @@
         </w:numPr>
       </w:pPr>
       <w:r>
-        <w:t>Implementera Databas</w:t>
-      </w:r>
-      <w:r>
-        <w:t>en.</w:t>
+        <w:t xml:space="preserve">Implementera </w:t>
+      </w:r>
+      <w:r>
+        <w:t>grund för d</w:t>
+      </w:r>
+      <w:r>
+        <w:t>atabas</w:t>
+      </w:r>
+      <w:r>
+        <w:t>.</w:t>
       </w:r>
     </w:p>
     <w:p>
@@ -3056,7 +3060,10 @@
         </w:numPr>
       </w:pPr>
       <w:r>
-        <w:t>Möjlighet att lägga till vänner</w:t>
+        <w:t xml:space="preserve">Grund för att </w:t>
+      </w:r>
+      <w:r>
+        <w:t>lägga till vänner</w:t>
       </w:r>
       <w:r>
         <w:t>.</w:t>
@@ -3078,6 +3085,43 @@
         <w:t>power-ups</w:t>
       </w:r>
       <w:proofErr w:type="spellEnd"/>
+      <w:r>
+        <w:t>.</w:t>
+      </w:r>
+    </w:p>
+    <w:p>
+      <w:pPr>
+        <w:pStyle w:val="Liststycke"/>
+        <w:numPr>
+          <w:ilvl w:val="0"/>
+          <w:numId w:val="5"/>
+        </w:numPr>
+      </w:pPr>
+      <w:r>
+        <w:t>Andra spellägen, typ större spelbräde.</w:t>
+      </w:r>
+    </w:p>
+    <w:p>
+      <w:pPr>
+        <w:pStyle w:val="Liststycke"/>
+        <w:numPr>
+          <w:ilvl w:val="0"/>
+          <w:numId w:val="5"/>
+        </w:numPr>
+      </w:pPr>
+      <w:r>
+        <w:t xml:space="preserve">Implementera AI för </w:t>
+      </w:r>
+      <w:proofErr w:type="spellStart"/>
+      <w:r>
+        <w:t>singleplayer</w:t>
+      </w:r>
+      <w:proofErr w:type="spellEnd"/>
+      <w:r>
+        <w:t>-spel</w:t>
+      </w:r>
+      <w:bookmarkStart w:id="21" w:name="_GoBack"/>
+      <w:bookmarkEnd w:id="21"/>
       <w:r>
         <w:t>.</w:t>
       </w:r>
@@ -3780,7 +3824,7 @@
           <w:rPr>
             <w:noProof/>
           </w:rPr>
-          <w:t>7</w:t>
+          <w:t>5</w:t>
         </w:r>
         <w:r>
           <w:fldChar w:fldCharType="end"/>
@@ -5771,7 +5815,7 @@
 </file>
 
 <file path=customXml/itemProps1.xml><?xml version="1.0" encoding="utf-8"?>
-<ds:datastoreItem xmlns:ds="http://schemas.openxmlformats.org/officeDocument/2006/customXml" ds:itemID="{847D0109-6C29-4822-AEBD-109A3007FABF}">
+<ds:datastoreItem xmlns:ds="http://schemas.openxmlformats.org/officeDocument/2006/customXml" ds:itemID="{65A58E79-977B-4B2D-9D8A-64961F667D87}">
   <ds:schemaRefs>
     <ds:schemaRef ds:uri="http://schemas.openxmlformats.org/officeDocument/2006/bibliography"/>
   </ds:schemaRefs>

</xml_diff>

<commit_message>
update: gantt_milestone, gantt_participants, projectplan, requirements
</commit_message>
<xml_diff>
--- a/Documents/ProjectC4_ProjectPlan.docx
+++ b/Documents/ProjectC4_ProjectPlan.docx
@@ -200,7 +200,7 @@
         <w:rPr>
           <w:b/>
         </w:rPr>
-        <w:t>24/4</w:t>
+        <w:t>11/5</w:t>
       </w:r>
       <w:r>
         <w:rPr>
@@ -236,7 +236,13 @@
         <w:rPr>
           <w:b/>
         </w:rPr>
-        <w:t>3.</w:t>
+        <w:t>4</w:t>
+      </w:r>
+      <w:r>
+        <w:rPr>
+          <w:b/>
+        </w:rPr>
+        <w:t>.</w:t>
       </w:r>
       <w:r>
         <w:rPr>
@@ -1877,13 +1883,8 @@
             <w:tcW w:w="3686" w:type="dxa"/>
           </w:tcPr>
           <w:p>
-            <w:proofErr w:type="spellStart"/>
-            <w:r>
-              <w:t>Gantt</w:t>
-            </w:r>
-            <w:proofErr w:type="spellEnd"/>
-            <w:r>
-              <w:t>-schema tillagt</w:t>
+            <w:r>
+              <w:t>Gantt-schema tillagt</w:t>
             </w:r>
           </w:p>
         </w:tc>
@@ -2012,15 +2013,7 @@
           </w:tcPr>
           <w:p>
             <w:r>
-              <w:t xml:space="preserve">Ändring i </w:t>
-            </w:r>
-            <w:proofErr w:type="spellStart"/>
-            <w:r>
-              <w:t>gantt</w:t>
-            </w:r>
-            <w:proofErr w:type="spellEnd"/>
-            <w:r>
-              <w:t>-schemat</w:t>
+              <w:t>Ändring i gantt-schemat</w:t>
             </w:r>
           </w:p>
         </w:tc>
@@ -2161,6 +2154,48 @@
           </w:p>
         </w:tc>
       </w:tr>
+      <w:tr>
+        <w:tc>
+          <w:tcPr>
+            <w:tcW w:w="2130" w:type="dxa"/>
+          </w:tcPr>
+          <w:p>
+            <w:r>
+              <w:t>Jimmy Maksymiw</w:t>
+            </w:r>
+          </w:p>
+        </w:tc>
+        <w:tc>
+          <w:tcPr>
+            <w:tcW w:w="1380" w:type="dxa"/>
+          </w:tcPr>
+          <w:p>
+            <w:r>
+              <w:t>11/5 2015</w:t>
+            </w:r>
+          </w:p>
+        </w:tc>
+        <w:tc>
+          <w:tcPr>
+            <w:tcW w:w="3686" w:type="dxa"/>
+          </w:tcPr>
+          <w:p>
+            <w:r>
+              <w:t xml:space="preserve">Finslipning till v4.0 </w:t>
+            </w:r>
+          </w:p>
+        </w:tc>
+        <w:tc>
+          <w:tcPr>
+            <w:tcW w:w="1326" w:type="dxa"/>
+          </w:tcPr>
+          <w:p>
+            <w:r>
+              <w:t>4.0</w:t>
+            </w:r>
+          </w:p>
+        </w:tc>
+      </w:tr>
     </w:tbl>
     <w:p/>
     <w:p>
@@ -2205,21 +2240,11 @@
         <w:t>t</w:t>
       </w:r>
       <w:r>
-        <w:t xml:space="preserve">formar, så som </w:t>
-      </w:r>
-      <w:proofErr w:type="spellStart"/>
-      <w:r>
-        <w:t>GitHub</w:t>
-      </w:r>
-      <w:proofErr w:type="spellEnd"/>
-      <w:r>
-        <w:t xml:space="preserve"> och </w:t>
-      </w:r>
-      <w:proofErr w:type="spellStart"/>
+        <w:t xml:space="preserve">formar, så som GitHub och </w:t>
+      </w:r>
       <w:r>
         <w:t>Basecamp</w:t>
       </w:r>
-      <w:proofErr w:type="spellEnd"/>
       <w:r>
         <w:t>.</w:t>
       </w:r>
@@ -2356,21 +2381,19 @@
     </w:p>
     <w:p>
       <w:r>
-        <w:t>Spelet “2048” (bild höger) är en bra referens när det gäller spelkänsla, grafisk profil och helhetsintryck. Detta eftersom hela upplevelsen känns snabb, stilren och allmänt “</w:t>
-      </w:r>
-      <w:proofErr w:type="spellStart"/>
-      <w:r>
-        <w:t>lightweight</w:t>
-      </w:r>
-      <w:proofErr w:type="spellEnd"/>
-      <w:r>
-        <w:t>”. Dessutom finns det stort utrymme för spelaren att bli bättre och uppnå högre resultat - något vi lägger stor vikt vid.</w:t>
+        <w:t>Spelet “2048” (bild höger) är en bra referens när det gäller spelkänsla, grafisk profil och helhetsintryck. Detta eftersom hela upplevelsen känns snabb, stilren och allmänt “lightweight”. Dessutom finns det stort utrymme för spelaren att bli bättre och uppnå högre resultat - något vi lägger stor vikt vid.</w:t>
       </w:r>
     </w:p>
     <w:p/>
     <w:p>
       <w:r>
-        <w:t>Vi tänker oss ett grafiskt gränssnitt helt i 2D, och som därför inte nödvändigtvis påminner om den fysiska leksaksmodellen av fyra i rad.</w:t>
+        <w:t>Vi tänker oss ett grafiskt gränssnitt helt i 2D, och som därför inte nödvän</w:t>
+      </w:r>
+      <w:r>
+        <w:t xml:space="preserve">digtvis påminner om den fysiska </w:t>
+      </w:r>
+      <w:r>
+        <w:t>leksaksmodellen av fyra i rad.</w:t>
       </w:r>
       <w:r>
         <w:t xml:space="preserve"> </w:t>
@@ -2379,39 +2402,31 @@
     <w:p/>
     <w:p>
       <w:r>
-        <w:t xml:space="preserve">Den funktionalitet vi strävar efter innefattar inloggning (med möjlighet att lägga till vänner), poängsystem, </w:t>
-      </w:r>
-      <w:proofErr w:type="spellStart"/>
+        <w:t>Den funktionalitet vi strä</w:t>
+      </w:r>
+      <w:r>
+        <w:t>var efter innefattar att två spelare ska kunna spela offline på samma enhet med olika spellägen. Även spela online där man kan skapa sitt</w:t>
+      </w:r>
+      <w:r>
+        <w:t xml:space="preserve"> eget konto och spela mot andra användare. Vid spel online ska det även finnas med olika power-ups som gör spelet både svårare och roligare.</w:t>
+      </w:r>
+      <w:r>
+        <w:t xml:space="preserve"> </w:t>
+      </w:r>
+      <w:r>
+        <w:t>Servern ska lagra</w:t>
+      </w:r>
+      <w:r>
+        <w:t xml:space="preserve"> ranking</w:t>
+      </w:r>
+      <w:r>
+        <w:t xml:space="preserve"> och </w:t>
+      </w:r>
       <w:r>
         <w:t>highscore</w:t>
       </w:r>
-      <w:proofErr w:type="spellEnd"/>
-      <w:r>
-        <w:t xml:space="preserve">, </w:t>
-      </w:r>
-      <w:proofErr w:type="spellStart"/>
-      <w:r>
-        <w:t>chat</w:t>
-      </w:r>
-      <w:proofErr w:type="spellEnd"/>
-      <w:r>
-        <w:t>, match-</w:t>
-      </w:r>
-      <w:proofErr w:type="spellStart"/>
-      <w:r>
-        <w:t>making</w:t>
-      </w:r>
-      <w:proofErr w:type="spellEnd"/>
-      <w:r>
-        <w:t xml:space="preserve">, valuta, </w:t>
-      </w:r>
-      <w:proofErr w:type="spellStart"/>
-      <w:r>
-        <w:t>power-ups</w:t>
-      </w:r>
-      <w:proofErr w:type="spellEnd"/>
-      <w:r>
-        <w:t xml:space="preserve"> och AI.</w:t>
+      <w:r>
+        <w:t>.</w:t>
       </w:r>
     </w:p>
     <w:p>
@@ -2451,23 +2466,7 @@
     </w:p>
     <w:p>
       <w:r>
-        <w:t xml:space="preserve">Niklas, 24 år. Han gillar datorspel, fotboll och </w:t>
-      </w:r>
-      <w:proofErr w:type="spellStart"/>
-      <w:r>
-        <w:t>Tetris</w:t>
-      </w:r>
-      <w:proofErr w:type="spellEnd"/>
-      <w:r>
-        <w:t xml:space="preserve">. På kvällarna spelar han datorspelet League </w:t>
-      </w:r>
-      <w:proofErr w:type="spellStart"/>
-      <w:r>
-        <w:t>of</w:t>
-      </w:r>
-      <w:proofErr w:type="spellEnd"/>
-      <w:r>
-        <w:t xml:space="preserve"> Legends där han är något skickligare än medelspelaren. På bussen mot skolan försöker han åtgärda sitt spelbegär genom att istället spela på mobilen. Då tar han fram Fyra i rad där han snabbt och enkelt dominerar sina motståndare.</w:t>
+        <w:t>Niklas, 24 år. Han gillar datorspel, fotboll och Tetris. På kvällarna spelar han datorspelet League of Legends där han är något skickligare än medelspelaren. På bussen mot skolan försöker han åtgärda sitt spelbegär genom att istället spela på mobilen. Då tar han fram Fyra i rad där han snabbt och enkelt dominerar sina motståndare.</w:t>
       </w:r>
     </w:p>
     <w:p/>
@@ -2486,15 +2485,7 @@
     <w:p/>
     <w:p>
       <w:r>
-        <w:t xml:space="preserve">Vi skall arbeta enligt </w:t>
-      </w:r>
-      <w:proofErr w:type="spellStart"/>
-      <w:r>
-        <w:t>agila</w:t>
-      </w:r>
-      <w:proofErr w:type="spellEnd"/>
-      <w:r>
-        <w:t xml:space="preserve"> principer och använda en iterativ processmodell där vi arbetar inkrementellt. I varje iteration så </w:t>
+        <w:t xml:space="preserve">Vi skall arbeta enligt agila principer och använda en iterativ processmodell där vi arbetar inkrementellt. I varje iteration så </w:t>
       </w:r>
       <w:r>
         <w:t>förfinas kraven, kodskrivandet och testningen. A</w:t>
@@ -2624,10 +2615,16 @@
         </w:numPr>
       </w:pPr>
       <w:r>
-        <w:t>En spelbar version av Fyra i rad</w:t>
-      </w:r>
-      <w:r>
-        <w:t>.</w:t>
+        <w:t xml:space="preserve">En spelbar </w:t>
+      </w:r>
+      <w:r>
+        <w:t xml:space="preserve">grundläggande </w:t>
+      </w:r>
+      <w:r>
+        <w:t>version av Fyra i rad</w:t>
+      </w:r>
+      <w:r>
+        <w:t xml:space="preserve"> som spelas av två spelare spelar på samma enhet.</w:t>
       </w:r>
     </w:p>
     <w:p>
@@ -2639,10 +2636,7 @@
         </w:numPr>
       </w:pPr>
       <w:r>
-        <w:t xml:space="preserve">Spelas på Android där två spelare spelar </w:t>
-      </w:r>
-      <w:r>
-        <w:t>på samma enhet</w:t>
+        <w:t>Endast nödvändig funktionalitet</w:t>
       </w:r>
       <w:r>
         <w:t>.</w:t>
@@ -2657,7 +2651,7 @@
         </w:numPr>
       </w:pPr>
       <w:r>
-        <w:t>Endast nödvändig funktionalitet</w:t>
+        <w:t>Minimal tid lagd på grafik</w:t>
       </w:r>
       <w:r>
         <w:t>.</w:t>
@@ -2672,7 +2666,13 @@
         </w:numPr>
       </w:pPr>
       <w:r>
-        <w:t>Minimal tid lagd på grafik</w:t>
+        <w:t>T</w:t>
+      </w:r>
+      <w:r>
+        <w:t>estmiljöer</w:t>
+      </w:r>
+      <w:r>
+        <w:t xml:space="preserve"> för att testa logiken skall skapas</w:t>
       </w:r>
       <w:r>
         <w:t>.</w:t>
@@ -2687,16 +2687,54 @@
         </w:numPr>
       </w:pPr>
       <w:r>
-        <w:t>T</w:t>
-      </w:r>
-      <w:r>
-        <w:t>estmiljöer</w:t>
-      </w:r>
-      <w:r>
-        <w:t xml:space="preserve"> för att testa logiken skall skapas</w:t>
+        <w:t>Klar med första utgåvan av dokumentation</w:t>
       </w:r>
       <w:r>
         <w:t>.</w:t>
+      </w:r>
+    </w:p>
+    <w:p>
+      <w:pPr>
+        <w:rPr>
+          <w:b/>
+        </w:rPr>
+      </w:pPr>
+      <w:r>
+        <w:rPr>
+          <w:b/>
+        </w:rPr>
+        <w:t>Version</w:t>
+      </w:r>
+      <w:r>
+        <w:t>: 2.0</w:t>
+      </w:r>
+    </w:p>
+    <w:p>
+      <w:r>
+        <w:rPr>
+          <w:b/>
+        </w:rPr>
+        <w:t>Deadline</w:t>
+      </w:r>
+      <w:r>
+        <w:t xml:space="preserve">: </w:t>
+      </w:r>
+      <w:r>
+        <w:t>2015</w:t>
+      </w:r>
+      <w:r>
+        <w:t>-04-13</w:t>
+      </w:r>
+    </w:p>
+    <w:p>
+      <w:r>
+        <w:rPr>
+          <w:b/>
+        </w:rPr>
+        <w:t>Arbetstid</w:t>
+      </w:r>
+      <w:r>
+        <w:t>: Vecka 14-15</w:t>
       </w:r>
     </w:p>
     <w:p>
@@ -2708,54 +2746,10 @@
         </w:numPr>
       </w:pPr>
       <w:r>
-        <w:t>Klar med första utgåvan av dokumentation</w:t>
+        <w:t>Färdig med grundläggande klient/server-kommunikation</w:t>
       </w:r>
       <w:r>
         <w:t>.</w:t>
-      </w:r>
-    </w:p>
-    <w:p>
-      <w:pPr>
-        <w:rPr>
-          <w:b/>
-        </w:rPr>
-      </w:pPr>
-      <w:r>
-        <w:rPr>
-          <w:b/>
-        </w:rPr>
-        <w:t>Version</w:t>
-      </w:r>
-      <w:r>
-        <w:t>: 2.0</w:t>
-      </w:r>
-    </w:p>
-    <w:p>
-      <w:r>
-        <w:rPr>
-          <w:b/>
-        </w:rPr>
-        <w:t>Deadline</w:t>
-      </w:r>
-      <w:r>
-        <w:t xml:space="preserve">: </w:t>
-      </w:r>
-      <w:r>
-        <w:t>2015</w:t>
-      </w:r>
-      <w:r>
-        <w:t>-04-13</w:t>
-      </w:r>
-    </w:p>
-    <w:p>
-      <w:r>
-        <w:rPr>
-          <w:b/>
-        </w:rPr>
-        <w:t>Arbetstid</w:t>
-      </w:r>
-      <w:r>
-        <w:t>: Vecka 14-15</w:t>
       </w:r>
     </w:p>
     <w:p>
@@ -2767,7 +2761,7 @@
         </w:numPr>
       </w:pPr>
       <w:r>
-        <w:t>Färdig med grundläggande klient/server-kommunikation</w:t>
+        <w:t>Utöka UI för nätverksspel</w:t>
       </w:r>
       <w:r>
         <w:t>.</w:t>
@@ -2782,7 +2776,10 @@
         </w:numPr>
       </w:pPr>
       <w:r>
-        <w:t>Utöka UI för nätverksspel</w:t>
+        <w:t>Börja design av</w:t>
+      </w:r>
+      <w:r>
+        <w:t xml:space="preserve"> databas</w:t>
       </w:r>
       <w:r>
         <w:t>.</w:t>
@@ -2797,10 +2794,7 @@
         </w:numPr>
       </w:pPr>
       <w:r>
-        <w:t>Börja design av</w:t>
-      </w:r>
-      <w:r>
-        <w:t xml:space="preserve"> databas</w:t>
+        <w:t>Animationer av spelbrickor</w:t>
       </w:r>
       <w:r>
         <w:t>.</w:t>
@@ -2815,7 +2809,7 @@
         </w:numPr>
       </w:pPr>
       <w:r>
-        <w:t>Animationer av spelbrickor</w:t>
+        <w:t>Möjlighet att söka efter ny match</w:t>
       </w:r>
       <w:r>
         <w:t>.</w:t>
@@ -2830,10 +2824,54 @@
         </w:numPr>
       </w:pPr>
       <w:r>
-        <w:t>Möjlighet att söka efter ny match</w:t>
+        <w:t>Testning av nätverksspel</w:t>
       </w:r>
       <w:r>
         <w:t>.</w:t>
+      </w:r>
+    </w:p>
+    <w:p>
+      <w:pPr>
+        <w:rPr>
+          <w:b/>
+        </w:rPr>
+      </w:pPr>
+      <w:r>
+        <w:rPr>
+          <w:b/>
+        </w:rPr>
+        <w:t>Version</w:t>
+      </w:r>
+      <w:r>
+        <w:t>: 3.0</w:t>
+      </w:r>
+    </w:p>
+    <w:p>
+      <w:r>
+        <w:rPr>
+          <w:b/>
+        </w:rPr>
+        <w:t>Deadline</w:t>
+      </w:r>
+      <w:r>
+        <w:t xml:space="preserve">: </w:t>
+      </w:r>
+      <w:r>
+        <w:t>2015</w:t>
+      </w:r>
+      <w:r>
+        <w:t>-04-27</w:t>
+      </w:r>
+    </w:p>
+    <w:p>
+      <w:r>
+        <w:rPr>
+          <w:b/>
+        </w:rPr>
+        <w:t>Arbetstid</w:t>
+      </w:r>
+      <w:r>
+        <w:t>: Vecka 16-17</w:t>
       </w:r>
     </w:p>
     <w:p>
@@ -2845,54 +2883,19 @@
         </w:numPr>
       </w:pPr>
       <w:r>
-        <w:t>Testning av nätverksspel</w:t>
+        <w:t>Möjlighet att logga in</w:t>
+      </w:r>
+      <w:r>
+        <w:t xml:space="preserve"> </w:t>
+      </w:r>
+      <w:r>
+        <w:t>på användare</w:t>
+      </w:r>
+      <w:r>
+        <w:t xml:space="preserve"> med eller utan databas</w:t>
       </w:r>
       <w:r>
         <w:t>.</w:t>
-      </w:r>
-    </w:p>
-    <w:p>
-      <w:pPr>
-        <w:rPr>
-          <w:b/>
-        </w:rPr>
-      </w:pPr>
-      <w:r>
-        <w:rPr>
-          <w:b/>
-        </w:rPr>
-        <w:t>Version</w:t>
-      </w:r>
-      <w:r>
-        <w:t>: 3.0</w:t>
-      </w:r>
-    </w:p>
-    <w:p>
-      <w:r>
-        <w:rPr>
-          <w:b/>
-        </w:rPr>
-        <w:t>Deadline</w:t>
-      </w:r>
-      <w:r>
-        <w:t xml:space="preserve">: </w:t>
-      </w:r>
-      <w:r>
-        <w:t>2015</w:t>
-      </w:r>
-      <w:r>
-        <w:t>-04-27</w:t>
-      </w:r>
-    </w:p>
-    <w:p>
-      <w:r>
-        <w:rPr>
-          <w:b/>
-        </w:rPr>
-        <w:t>Arbetstid</w:t>
-      </w:r>
-      <w:r>
-        <w:t>: Vecka 16-17</w:t>
       </w:r>
     </w:p>
     <w:p>
@@ -2904,19 +2907,7 @@
         </w:numPr>
       </w:pPr>
       <w:r>
-        <w:t>Möjlighet att logga in</w:t>
-      </w:r>
-      <w:r>
-        <w:t xml:space="preserve"> </w:t>
-      </w:r>
-      <w:r>
-        <w:t>på användare</w:t>
-      </w:r>
-      <w:r>
-        <w:t xml:space="preserve"> med eller utan databas</w:t>
-      </w:r>
-      <w:r>
-        <w:t>.</w:t>
+        <w:t>Poäng för vunnet spel online.</w:t>
       </w:r>
     </w:p>
     <w:p>
@@ -2928,7 +2919,10 @@
         </w:numPr>
       </w:pPr>
       <w:r>
-        <w:t>Poäng för vunnet spel online.</w:t>
+        <w:t>Skapa profilsida</w:t>
+      </w:r>
+      <w:r>
+        <w:t>.</w:t>
       </w:r>
     </w:p>
     <w:p>
@@ -2940,10 +2934,7 @@
         </w:numPr>
       </w:pPr>
       <w:r>
-        <w:t>Skapa profilsida</w:t>
-      </w:r>
-      <w:r>
-        <w:t>.</w:t>
+        <w:t>Timer i onlinespel för hur lång tid varje spelare har på sig at lägga sin bricka.</w:t>
       </w:r>
     </w:p>
     <w:p>
@@ -2955,15 +2946,51 @@
         </w:numPr>
       </w:pPr>
       <w:r>
-        <w:t xml:space="preserve">Timer i </w:t>
-      </w:r>
-      <w:proofErr w:type="spellStart"/>
-      <w:r>
-        <w:t>onlinespel</w:t>
-      </w:r>
-      <w:proofErr w:type="spellEnd"/>
-      <w:r>
-        <w:t xml:space="preserve"> för hur lång tid varje spelare har på sig at lägga sin bricka.</w:t>
+        <w:t>Lägga till grunden för power-ups.</w:t>
+      </w:r>
+    </w:p>
+    <w:p>
+      <w:pPr>
+        <w:rPr>
+          <w:b/>
+        </w:rPr>
+      </w:pPr>
+      <w:r>
+        <w:rPr>
+          <w:b/>
+        </w:rPr>
+        <w:t>Version</w:t>
+      </w:r>
+      <w:r>
+        <w:t>: 4.0</w:t>
+      </w:r>
+    </w:p>
+    <w:p>
+      <w:r>
+        <w:rPr>
+          <w:b/>
+        </w:rPr>
+        <w:t>Deadline</w:t>
+      </w:r>
+      <w:r>
+        <w:t xml:space="preserve">: </w:t>
+      </w:r>
+      <w:r>
+        <w:t>2015</w:t>
+      </w:r>
+      <w:r>
+        <w:t>-05-11</w:t>
+      </w:r>
+    </w:p>
+    <w:p>
+      <w:r>
+        <w:rPr>
+          <w:b/>
+        </w:rPr>
+        <w:t>Arbetstid</w:t>
+      </w:r>
+      <w:r>
+        <w:t>: Vecka 18-19</w:t>
       </w:r>
     </w:p>
     <w:p>
@@ -2975,59 +3002,10 @@
         </w:numPr>
       </w:pPr>
       <w:r>
-        <w:t xml:space="preserve">Lägga till grunden för </w:t>
-      </w:r>
-      <w:proofErr w:type="spellStart"/>
-      <w:r>
-        <w:t>power-ups</w:t>
-      </w:r>
-      <w:proofErr w:type="spellEnd"/>
-      <w:r>
-        <w:t>.</w:t>
-      </w:r>
-    </w:p>
-    <w:p>
-      <w:pPr>
-        <w:rPr>
-          <w:b/>
-        </w:rPr>
-      </w:pPr>
-      <w:r>
-        <w:rPr>
-          <w:b/>
-        </w:rPr>
-        <w:t>Version</w:t>
-      </w:r>
-      <w:r>
-        <w:t>: 4.0</w:t>
-      </w:r>
-    </w:p>
-    <w:p>
-      <w:r>
-        <w:rPr>
-          <w:b/>
-        </w:rPr>
-        <w:t>Deadline</w:t>
-      </w:r>
-      <w:r>
-        <w:t xml:space="preserve">: </w:t>
-      </w:r>
-      <w:r>
-        <w:t>2015</w:t>
-      </w:r>
-      <w:r>
-        <w:t>-05-11</w:t>
-      </w:r>
-    </w:p>
-    <w:p>
-      <w:r>
-        <w:rPr>
-          <w:b/>
-        </w:rPr>
-        <w:t>Arbetstid</w:t>
-      </w:r>
-      <w:r>
-        <w:t>: Vecka 18-19</w:t>
+        <w:t xml:space="preserve">Implementera </w:t>
+      </w:r>
+      <w:r>
+        <w:t>inloggning mot databas, skapa ny användare.</w:t>
       </w:r>
     </w:p>
     <w:p>
@@ -3039,16 +3017,7 @@
         </w:numPr>
       </w:pPr>
       <w:r>
-        <w:t xml:space="preserve">Implementera </w:t>
-      </w:r>
-      <w:r>
-        <w:t>grund för d</w:t>
-      </w:r>
-      <w:r>
-        <w:t>atabas</w:t>
-      </w:r>
-      <w:r>
-        <w:t>.</w:t>
+        <w:t>Kunna hämta information om spelare från databas.</w:t>
       </w:r>
     </w:p>
     <w:p>
@@ -3060,13 +3029,10 @@
         </w:numPr>
       </w:pPr>
       <w:r>
-        <w:t xml:space="preserve">Grund för att </w:t>
-      </w:r>
-      <w:r>
-        <w:t>lägga till vänner</w:t>
-      </w:r>
-      <w:r>
-        <w:t>.</w:t>
+        <w:t>I</w:t>
+      </w:r>
+      <w:r>
+        <w:t>mplementation av power-ups.</w:t>
       </w:r>
     </w:p>
     <w:p>
@@ -3078,13 +3044,14 @@
         </w:numPr>
       </w:pPr>
       <w:r>
-        <w:t xml:space="preserve">Börja implementation av </w:t>
-      </w:r>
-      <w:proofErr w:type="spellStart"/>
-      <w:r>
-        <w:t>power-ups</w:t>
-      </w:r>
-      <w:proofErr w:type="spellEnd"/>
+        <w:t>Andra spellägen,</w:t>
+      </w:r>
+      <w:r>
+        <w:t xml:space="preserve"> större spelbräde</w:t>
+      </w:r>
+      <w:r>
+        <w:t>, antal rundor i en match</w:t>
+      </w:r>
       <w:r>
         <w:t>.</w:t>
       </w:r>
@@ -3098,7 +3065,51 @@
         </w:numPr>
       </w:pPr>
       <w:r>
-        <w:t>Andra spellägen, typ större spelbräde.</w:t>
+        <w:t>Lägga till information hur spelet fungerar.</w:t>
+      </w:r>
+    </w:p>
+    <w:p>
+      <w:pPr>
+        <w:rPr>
+          <w:b/>
+        </w:rPr>
+      </w:pPr>
+      <w:r>
+        <w:rPr>
+          <w:b/>
+        </w:rPr>
+        <w:t>Version</w:t>
+      </w:r>
+      <w:r>
+        <w:t>: 5.0</w:t>
+      </w:r>
+    </w:p>
+    <w:p>
+      <w:r>
+        <w:rPr>
+          <w:b/>
+        </w:rPr>
+        <w:t>Deadline</w:t>
+      </w:r>
+      <w:r>
+        <w:t xml:space="preserve">: </w:t>
+      </w:r>
+      <w:r>
+        <w:t>2015</w:t>
+      </w:r>
+      <w:r>
+        <w:t>-05-25</w:t>
+      </w:r>
+    </w:p>
+    <w:p>
+      <w:r>
+        <w:rPr>
+          <w:b/>
+        </w:rPr>
+        <w:t>Arbetstid</w:t>
+      </w:r>
+      <w:r>
+        <w:t>: Vecka 20-21</w:t>
       </w:r>
     </w:p>
     <w:p>
@@ -3110,64 +3121,7 @@
         </w:numPr>
       </w:pPr>
       <w:r>
-        <w:t xml:space="preserve">Implementera AI för </w:t>
-      </w:r>
-      <w:proofErr w:type="spellStart"/>
-      <w:r>
-        <w:t>singleplayer</w:t>
-      </w:r>
-      <w:proofErr w:type="spellEnd"/>
-      <w:r>
-        <w:t>-spel</w:t>
-      </w:r>
-      <w:bookmarkStart w:id="21" w:name="_GoBack"/>
-      <w:bookmarkEnd w:id="21"/>
-      <w:r>
-        <w:t>.</w:t>
-      </w:r>
-    </w:p>
-    <w:p>
-      <w:pPr>
-        <w:rPr>
-          <w:b/>
-        </w:rPr>
-      </w:pPr>
-      <w:r>
-        <w:rPr>
-          <w:b/>
-        </w:rPr>
-        <w:t>Version</w:t>
-      </w:r>
-      <w:r>
-        <w:t>: 5.0</w:t>
-      </w:r>
-    </w:p>
-    <w:p>
-      <w:r>
-        <w:rPr>
-          <w:b/>
-        </w:rPr>
-        <w:t>Deadline</w:t>
-      </w:r>
-      <w:r>
-        <w:t xml:space="preserve">: </w:t>
-      </w:r>
-      <w:r>
-        <w:t>2015</w:t>
-      </w:r>
-      <w:r>
-        <w:t>-05-25</w:t>
-      </w:r>
-    </w:p>
-    <w:p>
-      <w:r>
-        <w:rPr>
-          <w:b/>
-        </w:rPr>
-        <w:t>Arbetstid</w:t>
-      </w:r>
-      <w:r>
-        <w:t>: Vecka 20-21</w:t>
+        <w:t>Upprensning och finslipning av kod.</w:t>
       </w:r>
     </w:p>
     <w:p>
@@ -3179,7 +3133,7 @@
         </w:numPr>
       </w:pPr>
       <w:r>
-        <w:t>Slutversion av all dokumentation</w:t>
+        <w:t>Grundlig testning och buggfixar</w:t>
       </w:r>
       <w:r>
         <w:t>.</w:t>
@@ -3194,7 +3148,7 @@
         </w:numPr>
       </w:pPr>
       <w:r>
-        <w:t>Upprensning och finslipning av kod</w:t>
+        <w:t>Slutversion av all dokumentation</w:t>
       </w:r>
       <w:r>
         <w:t>.</w:t>
@@ -3202,32 +3156,16 @@
     </w:p>
     <w:p>
       <w:pPr>
-        <w:pStyle w:val="Liststycke"/>
-        <w:numPr>
-          <w:ilvl w:val="0"/>
-          <w:numId w:val="5"/>
-        </w:numPr>
-      </w:pPr>
-      <w:r>
-        <w:t xml:space="preserve">Bestämma om </w:t>
-      </w:r>
-      <w:proofErr w:type="spellStart"/>
-      <w:r>
-        <w:t>chat</w:t>
-      </w:r>
-      <w:proofErr w:type="spellEnd"/>
-      <w:r>
-        <w:t xml:space="preserve"> ska finnas med</w:t>
-      </w:r>
-    </w:p>
-    <w:p>
-      <w:pPr>
-        <w:pStyle w:val="Liststycke"/>
-        <w:numPr>
-          <w:ilvl w:val="0"/>
-          <w:numId w:val="5"/>
-        </w:numPr>
-      </w:pPr>
+        <w:rPr>
+          <w:rFonts w:eastAsiaTheme="majorEastAsia" w:cstheme="majorBidi"/>
+          <w:b/>
+          <w:bCs/>
+          <w:color w:val="4F81BD" w:themeColor="accent1"/>
+          <w:sz w:val="26"/>
+          <w:szCs w:val="26"/>
+        </w:rPr>
+      </w:pPr>
+      <w:bookmarkStart w:id="21" w:name="_Toc417642854"/>
       <w:r>
         <w:br w:type="page"/>
       </w:r>
@@ -3236,30 +3174,25 @@
       <w:pPr>
         <w:pStyle w:val="Rubrik2"/>
       </w:pPr>
-      <w:bookmarkStart w:id="22" w:name="_Toc417642854"/>
-      <w:proofErr w:type="spellStart"/>
       <w:r>
         <w:lastRenderedPageBreak/>
-        <w:t>Gantt</w:t>
-      </w:r>
-      <w:proofErr w:type="spellEnd"/>
-      <w:r>
-        <w:t>-schema</w:t>
+        <w:t>Gantt-schema</w:t>
       </w:r>
       <w:r>
         <w:t xml:space="preserve"> – Grovplanering</w:t>
       </w:r>
-      <w:bookmarkEnd w:id="22"/>
+      <w:bookmarkEnd w:id="21"/>
       <w:r>
         <w:t xml:space="preserve"> </w:t>
       </w:r>
     </w:p>
     <w:p>
+      <w:bookmarkStart w:id="22" w:name="_GoBack"/>
       <w:r>
         <w:rPr>
           <w:noProof/>
         </w:rPr>
-        <w:pict w14:anchorId="4FFC4123">
+        <w:object w:dxaOrig="1440" w:dyaOrig="1440" w14:anchorId="70F62AB5">
           <v:shapetype id="_x0000_t75" coordsize="21600,21600" o:spt="75" o:preferrelative="t" path="m@4@5l@4@11@9@11@9@5xe" filled="f" stroked="f">
             <v:stroke joinstyle="miter"/>
             <v:formulas>
@@ -3279,77 +3212,98 @@
             <v:path o:extrusionok="f" gradientshapeok="t" o:connecttype="rect"/>
             <o:lock v:ext="edit" aspectratio="t"/>
           </v:shapetype>
-          <v:shape id="_x0000_s1031" type="#_x0000_t75" style="position:absolute;margin-left:-59.8pt;margin-top:15.85pt;width:534.05pt;height:339.05pt;z-index:-251654656;mso-position-horizontal-relative:text;mso-position-vertical-relative:text">
+          <v:shape id="_x0000_s1034" type="#_x0000_t75" style="position:absolute;margin-left:-40.4pt;margin-top:20.05pt;width:495.5pt;height:315.25pt;z-index:251659776;mso-position-horizontal-relative:text;mso-position-vertical-relative:text">
             <v:imagedata r:id="rId11" o:title=""/>
+            <w10:wrap type="square"/>
           </v:shape>
-        </w:pict>
-      </w:r>
-    </w:p>
-    <w:p/>
-    <w:p>
-      <w:r>
-        <w:br w:type="page"/>
-      </w:r>
-    </w:p>
-    <w:p>
-      <w:pPr>
-        <w:pStyle w:val="Rubrik2"/>
-      </w:pPr>
-      <w:bookmarkStart w:id="23" w:name="_Toc417642855"/>
-      <w:proofErr w:type="spellStart"/>
-      <w:r>
-        <w:lastRenderedPageBreak/>
-        <w:t>Gantt</w:t>
-      </w:r>
-      <w:proofErr w:type="spellEnd"/>
-      <w:r>
-        <w:t xml:space="preserve">-schema – </w:t>
-      </w:r>
-      <w:r>
-        <w:t>D</w:t>
-      </w:r>
-      <w:r>
-        <w:t>etaljplan för deltagare</w:t>
-      </w:r>
-      <w:bookmarkEnd w:id="23"/>
-    </w:p>
-    <w:p>
-      <w:r>
-        <w:t>Här följer de aktiviteter som vi gruppmedlemmar kommer att</w:t>
-      </w:r>
-      <w:r>
-        <w:t xml:space="preserve"> arbeta med och ansvara för. </w:t>
-      </w:r>
-    </w:p>
-    <w:p>
-      <w:r>
-        <w:t>De aktiviteter som inte</w:t>
-      </w:r>
-      <w:r>
-        <w:t xml:space="preserve"> ingår i detta detaljschema är</w:t>
-      </w:r>
-      <w:r>
-        <w:t xml:space="preserve"> dokumentation (65h), handledningsmöten (5h) och projektanalys (20h).</w:t>
-      </w:r>
-    </w:p>
-    <w:p>
-      <w:r>
-        <w:rPr>
-          <w:noProof/>
-        </w:rPr>
-        <w:object w:dxaOrig="1440" w:dyaOrig="1440" w14:anchorId="4C3D0B32">
-          <v:shape id="_x0000_s1033" type="#_x0000_t75" style="position:absolute;margin-left:-43.2pt;margin-top:16.85pt;width:502.15pt;height:495.75pt;z-index:-251652608;mso-position-horizontal-relative:text;mso-position-vertical-relative:text">
-            <v:imagedata r:id="rId12" o:title=""/>
-          </v:shape>
-          <o:OLEObject Type="Link" ProgID="Excel.Sheet.12" ShapeID="_x0000_s1033" DrawAspect="Content" r:id="rId13" UpdateMode="Always">
+          <o:OLEObject Type="Link" ProgID="Excel.Sheet.12" ShapeID="_x0000_s1034" DrawAspect="Content" r:id="rId12" UpdateMode="Always">
             <o:LinkType>EnhancedMetaFile</o:LinkType>
             <o:LockedField>false</o:LockedField>
             <o:FieldCodes>\f 0</o:FieldCodes>
           </o:OLEObject>
         </w:object>
       </w:r>
+      <w:bookmarkEnd w:id="22"/>
     </w:p>
     <w:p/>
+    <w:p>
+      <w:r>
+        <w:br w:type="page"/>
+      </w:r>
+    </w:p>
+    <w:p>
+      <w:pPr>
+        <w:pStyle w:val="Rubrik2"/>
+      </w:pPr>
+      <w:bookmarkStart w:id="23" w:name="_Toc417642855"/>
+      <w:r>
+        <w:lastRenderedPageBreak/>
+        <w:t xml:space="preserve">Gantt-schema – </w:t>
+      </w:r>
+      <w:r>
+        <w:t>D</w:t>
+      </w:r>
+      <w:r>
+        <w:t>etaljplan för deltagare</w:t>
+      </w:r>
+      <w:bookmarkEnd w:id="23"/>
+    </w:p>
+    <w:p>
+      <w:r>
+        <w:t>Här följer de aktiviteter som vi gruppmedlemmar kommer att</w:t>
+      </w:r>
+      <w:r>
+        <w:t xml:space="preserve"> arbeta med och ansvara för. </w:t>
+      </w:r>
+    </w:p>
+    <w:p>
+      <w:r>
+        <w:t>De aktiviteter som inte</w:t>
+      </w:r>
+      <w:r>
+        <w:t xml:space="preserve"> ingår i detta detaljschema är</w:t>
+      </w:r>
+      <w:r>
+        <w:t xml:space="preserve"> dokumentation (65h), handledningsmöten (5h) och projektanalys (20h)</w:t>
+      </w:r>
+      <w:r>
+        <w:t xml:space="preserve"> och sammanställning av kod (30h)</w:t>
+      </w:r>
+      <w:r>
+        <w:t>,</w:t>
+      </w:r>
+      <w:r>
+        <w:t xml:space="preserve"> som innefattar upprensning</w:t>
+      </w:r>
+      <w:r>
+        <w:t xml:space="preserve"> av kod</w:t>
+      </w:r>
+      <w:r>
+        <w:t xml:space="preserve"> och buggfixar</w:t>
+      </w:r>
+      <w:r>
+        <w:t>.</w:t>
+      </w:r>
+    </w:p>
+    <w:p/>
+    <w:p>
+      <w:r>
+        <w:rPr>
+          <w:noProof/>
+        </w:rPr>
+        <w:object w:dxaOrig="1440" w:dyaOrig="1440" w14:anchorId="711B7C33">
+          <v:shape id="_x0000_s1035" type="#_x0000_t75" style="position:absolute;margin-left:-33.55pt;margin-top:7.8pt;width:481.5pt;height:475.85pt;z-index:251661824;mso-position-horizontal-relative:text;mso-position-vertical-relative:text">
+            <v:imagedata r:id="rId13" o:title=""/>
+            <w10:wrap type="square"/>
+          </v:shape>
+          <o:OLEObject Type="Link" ProgID="Excel.Sheet.12" ShapeID="_x0000_s1035" DrawAspect="Content" r:id="rId14" UpdateMode="Always">
+            <o:LinkType>EnhancedMetaFile</o:LinkType>
+            <o:LockedField>false</o:LockedField>
+            <o:FieldCodes>\f 0</o:FieldCodes>
+          </o:OLEObject>
+        </w:object>
+      </w:r>
+    </w:p>
     <w:p>
       <w:pPr>
         <w:autoSpaceDE w:val="0"/>
@@ -3438,13 +3392,8 @@
         </w:numPr>
       </w:pPr>
       <w:r>
-        <w:t xml:space="preserve">Konsekvens: Dåligt </w:t>
-      </w:r>
-      <w:proofErr w:type="spellStart"/>
-      <w:r>
-        <w:t>flow</w:t>
-      </w:r>
-      <w:proofErr w:type="spellEnd"/>
+        <w:t>Konsekvens: Dåligt flow</w:t>
+      </w:r>
     </w:p>
     <w:p>
       <w:pPr>
@@ -3486,6 +3435,9 @@
       <w:r>
         <w:t>Sannolikhet: Låg</w:t>
       </w:r>
+      <w:r>
+        <w:t>.</w:t>
+      </w:r>
     </w:p>
     <w:p>
       <w:pPr>
@@ -3498,6 +3450,9 @@
       <w:r>
         <w:t>Förebyggande: Läsa på om nätverk</w:t>
       </w:r>
+      <w:r>
+        <w:t>.</w:t>
+      </w:r>
     </w:p>
     <w:p>
       <w:pPr>
@@ -3508,13 +3463,11 @@
         </w:numPr>
       </w:pPr>
       <w:r>
-        <w:t xml:space="preserve">Konsekvens: Ingen </w:t>
-      </w:r>
-      <w:proofErr w:type="spellStart"/>
-      <w:r>
-        <w:t>multiplayer</w:t>
-      </w:r>
-      <w:proofErr w:type="spellEnd"/>
+        <w:t>Konsekvens: Ingen multiplayer</w:t>
+      </w:r>
+      <w:r>
+        <w:t>.</w:t>
+      </w:r>
     </w:p>
     <w:p>
       <w:pPr>
@@ -3527,6 +3480,9 @@
       <w:r>
         <w:t>Åtgärdande: Gå vidare till andra extra-features</w:t>
       </w:r>
+      <w:r>
+        <w:t>.</w:t>
+      </w:r>
     </w:p>
     <w:p/>
     <w:p>
@@ -3568,6 +3524,9 @@
       <w:r>
         <w:t>Förebyggande: Många möten, tydlig dokumentation, tydliga roller</w:t>
       </w:r>
+      <w:r>
+        <w:t>.</w:t>
+      </w:r>
     </w:p>
     <w:p>
       <w:pPr>
@@ -3580,6 +3539,9 @@
       <w:r>
         <w:t>Konsekvens: Låg produktivitet, mycket dubbelarbete</w:t>
       </w:r>
+      <w:r>
+        <w:t>.</w:t>
+      </w:r>
     </w:p>
     <w:p>
       <w:pPr>
@@ -3592,6 +3554,9 @@
       <w:r>
         <w:t>Åtgärdande: Stanna upp arbetet, se över projektet och planera</w:t>
       </w:r>
+      <w:r>
+        <w:t>.</w:t>
+      </w:r>
     </w:p>
     <w:p/>
     <w:p>
@@ -3633,6 +3598,9 @@
       <w:r>
         <w:t>Förebyggande: Många möten, bra kommunikation, några öl</w:t>
       </w:r>
+      <w:r>
+        <w:t>.</w:t>
+      </w:r>
     </w:p>
     <w:p>
       <w:pPr>
@@ -3645,6 +3613,9 @@
       <w:r>
         <w:t>Konsekvens: Låg produktivitet, ojämn arbetsfördelning</w:t>
       </w:r>
+      <w:r>
+        <w:t>.</w:t>
+      </w:r>
     </w:p>
     <w:p>
       <w:pPr>
@@ -3657,6 +3628,38 @@
       <w:r>
         <w:t>Åtgärdande: Snacka ihop oss, kontakt handledare för rådgivning</w:t>
       </w:r>
+      <w:r>
+        <w:t>.</w:t>
+      </w:r>
+    </w:p>
+    <w:p/>
+    <w:p>
+      <w:pPr>
+        <w:pStyle w:val="Rubrik2"/>
+        <w:rPr>
+          <w:b w:val="0"/>
+        </w:rPr>
+      </w:pPr>
+      <w:bookmarkStart w:id="30" w:name="_Toc417642861"/>
+      <w:r>
+        <w:rPr>
+          <w:b w:val="0"/>
+        </w:rPr>
+        <w:t xml:space="preserve">Brist på kunskap inom </w:t>
+      </w:r>
+      <w:r>
+        <w:rPr>
+          <w:b w:val="0"/>
+        </w:rPr>
+        <w:t>A</w:t>
+      </w:r>
+      <w:r>
+        <w:rPr>
+          <w:b w:val="0"/>
+        </w:rPr>
+        <w:t>ndroid</w:t>
+      </w:r>
+      <w:bookmarkEnd w:id="30"/>
     </w:p>
     <w:p>
       <w:pPr>
@@ -3666,34 +3669,12 @@
           <w:numId w:val="4"/>
         </w:numPr>
       </w:pPr>
-    </w:p>
-    <w:p>
-      <w:pPr>
-        <w:pStyle w:val="Rubrik2"/>
-        <w:rPr>
-          <w:b w:val="0"/>
-        </w:rPr>
-      </w:pPr>
-      <w:bookmarkStart w:id="30" w:name="_Toc417642861"/>
-      <w:r>
-        <w:rPr>
-          <w:b w:val="0"/>
-        </w:rPr>
-        <w:t xml:space="preserve">Brist på kunskap inom </w:t>
-      </w:r>
-      <w:r>
-        <w:rPr>
-          <w:b w:val="0"/>
-        </w:rPr>
-        <w:t>A</w:t>
-      </w:r>
-      <w:r>
-        <w:rPr>
-          <w:b w:val="0"/>
-        </w:rPr>
-        <w:t>ndroid</w:t>
-      </w:r>
-      <w:bookmarkEnd w:id="30"/>
+      <w:r>
+        <w:t>Sannolikhet: Medel</w:t>
+      </w:r>
+      <w:r>
+        <w:t>.</w:t>
+      </w:r>
     </w:p>
     <w:p>
       <w:pPr>
@@ -3704,7 +3685,16 @@
         </w:numPr>
       </w:pPr>
       <w:r>
-        <w:t>Sannolikhet: Medel</w:t>
+        <w:t xml:space="preserve">Förebyggande: Läsa på om </w:t>
+      </w:r>
+      <w:r>
+        <w:t>Android</w:t>
+      </w:r>
+      <w:r>
+        <w:t>, gå på handledningsmöten</w:t>
+      </w:r>
+      <w:r>
+        <w:t>.</w:t>
       </w:r>
     </w:p>
     <w:p>
@@ -3716,13 +3706,10 @@
         </w:numPr>
       </w:pPr>
       <w:r>
-        <w:t xml:space="preserve">Förebyggande: Läsa på om </w:t>
-      </w:r>
-      <w:r>
-        <w:t>Android</w:t>
-      </w:r>
-      <w:r>
-        <w:t>, gå på handledningsmöten</w:t>
+        <w:t>Konsekvens: Tar längre tid än väntat</w:t>
+      </w:r>
+      <w:r>
+        <w:t>.</w:t>
       </w:r>
     </w:p>
     <w:p>
@@ -3734,18 +3721,6 @@
         </w:numPr>
       </w:pPr>
       <w:r>
-        <w:t>Konsekvens: Tar längre tid än väntat</w:t>
-      </w:r>
-    </w:p>
-    <w:p>
-      <w:pPr>
-        <w:pStyle w:val="Liststycke"/>
-        <w:numPr>
-          <w:ilvl w:val="0"/>
-          <w:numId w:val="4"/>
-        </w:numPr>
-      </w:pPr>
-      <w:r>
         <w:t xml:space="preserve">Åtgärdande: Läsa på om </w:t>
       </w:r>
       <w:r>
@@ -3759,12 +3734,15 @@
       </w:r>
       <w:r>
         <w:t>outube-videos</w:t>
+      </w:r>
+      <w:r>
+        <w:t>.</w:t>
       </w:r>
     </w:p>
     <w:p/>
     <w:sectPr>
-      <w:headerReference w:type="default" r:id="rId14"/>
-      <w:footerReference w:type="default" r:id="rId15"/>
+      <w:headerReference w:type="default" r:id="rId15"/>
+      <w:footerReference w:type="default" r:id="rId16"/>
       <w:pgSz w:w="11900" w:h="16840"/>
       <w:pgMar w:top="1440" w:right="1797" w:bottom="1440" w:left="1797" w:header="709" w:footer="709" w:gutter="0"/>
       <w:pgNumType w:start="1"/>
@@ -3811,6 +3789,12 @@
           <w:pStyle w:val="Sidfot"/>
           <w:jc w:val="center"/>
         </w:pPr>
+      </w:p>
+      <w:p>
+        <w:pPr>
+          <w:pStyle w:val="Sidfot"/>
+          <w:jc w:val="center"/>
+        </w:pPr>
         <w:r>
           <w:fldChar w:fldCharType="begin"/>
         </w:r>
@@ -3824,7 +3808,7 @@
           <w:rPr>
             <w:noProof/>
           </w:rPr>
-          <w:t>5</w:t>
+          <w:t>4</w:t>
         </w:r>
         <w:r>
           <w:fldChar w:fldCharType="end"/>
@@ -3891,7 +3875,13 @@
       <w:pStyle w:val="Sidhuvud"/>
     </w:pPr>
     <w:r>
-      <w:t>24/4</w:t>
+      <w:t>11</w:t>
+    </w:r>
+    <w:r>
+      <w:t>/</w:t>
+    </w:r>
+    <w:r>
+      <w:t>5</w:t>
     </w:r>
     <w:r>
       <w:t xml:space="preserve"> 2015</w:t>
@@ -5815,7 +5805,7 @@
 </file>
 
 <file path=customXml/itemProps1.xml><?xml version="1.0" encoding="utf-8"?>
-<ds:datastoreItem xmlns:ds="http://schemas.openxmlformats.org/officeDocument/2006/customXml" ds:itemID="{65A58E79-977B-4B2D-9D8A-64961F667D87}">
+<ds:datastoreItem xmlns:ds="http://schemas.openxmlformats.org/officeDocument/2006/customXml" ds:itemID="{5BA794AF-C582-41D9-9451-9DED7C85670B}">
   <ds:schemaRefs>
     <ds:schemaRef ds:uri="http://schemas.openxmlformats.org/officeDocument/2006/bibliography"/>
   </ds:schemaRefs>

</xml_diff>